<commit_message>
auto generate sample data, pattern
</commit_message>
<xml_diff>
--- a/Report/Report.docx
+++ b/Report/Report.docx
@@ -471,6 +471,2162 @@
     </w:p>
     <w:p>
       <w:pPr>
+        <w:jc w:val="center"/>
+        <w:rPr>
+          <w:sz w:val="28"/>
+          <w:szCs w:val="28"/>
+          <w:lang w:val="en-US"/>
+        </w:rPr>
+      </w:pPr>
+    </w:p>
+    <w:p>
+      <w:pPr>
+        <w:pStyle w:val="TOC1"/>
+        <w:tabs>
+          <w:tab w:val="right" w:leader="hyphen" w:pos="9350"/>
+        </w:tabs>
+        <w:rPr>
+          <w:rFonts w:asciiTheme="minorHAnsi" w:eastAsiaTheme="minorEastAsia" w:hAnsiTheme="minorHAnsi" w:cstheme="minorBidi"/>
+          <w:noProof/>
+          <w:color w:val="auto"/>
+          <w:sz w:val="22"/>
+          <w:szCs w:val="22"/>
+          <w:lang w:eastAsia="vi-VN"/>
+        </w:rPr>
+      </w:pPr>
+      <w:r>
+        <w:rPr>
+          <w:sz w:val="30"/>
+          <w:szCs w:val="30"/>
+          <w:lang w:val="en-US"/>
+        </w:rPr>
+        <w:lastRenderedPageBreak/>
+        <w:fldChar w:fldCharType="begin"/>
+      </w:r>
+      <w:r>
+        <w:rPr>
+          <w:sz w:val="30"/>
+          <w:szCs w:val="30"/>
+          <w:lang w:val="en-US"/>
+        </w:rPr>
+        <w:instrText xml:space="preserve"> TOC \o "1-4" \h \z \u </w:instrText>
+      </w:r>
+      <w:r>
+        <w:rPr>
+          <w:sz w:val="30"/>
+          <w:szCs w:val="30"/>
+          <w:lang w:val="en-US"/>
+        </w:rPr>
+        <w:fldChar w:fldCharType="separate"/>
+      </w:r>
+      <w:hyperlink w:anchor="_Toc119854172" w:history="1">
+        <w:r>
+          <w:rPr>
+            <w:rStyle w:val="Hyperlink"/>
+            <w:noProof/>
+          </w:rPr>
+          <w:t>Sơ lược bài toán</w:t>
+        </w:r>
+        <w:r>
+          <w:rPr>
+            <w:noProof/>
+            <w:webHidden/>
+          </w:rPr>
+          <w:tab/>
+        </w:r>
+        <w:r>
+          <w:rPr>
+            <w:noProof/>
+            <w:webHidden/>
+          </w:rPr>
+          <w:fldChar w:fldCharType="begin"/>
+        </w:r>
+        <w:r>
+          <w:rPr>
+            <w:noProof/>
+            <w:webHidden/>
+          </w:rPr>
+          <w:instrText xml:space="preserve"> PAGEREF _Toc119854172 \h </w:instrText>
+        </w:r>
+        <w:r>
+          <w:rPr>
+            <w:noProof/>
+            <w:webHidden/>
+          </w:rPr>
+        </w:r>
+        <w:r>
+          <w:rPr>
+            <w:noProof/>
+            <w:webHidden/>
+          </w:rPr>
+          <w:fldChar w:fldCharType="separate"/>
+        </w:r>
+        <w:r>
+          <w:rPr>
+            <w:noProof/>
+            <w:webHidden/>
+          </w:rPr>
+          <w:t>3</w:t>
+        </w:r>
+        <w:r>
+          <w:rPr>
+            <w:noProof/>
+            <w:webHidden/>
+          </w:rPr>
+          <w:fldChar w:fldCharType="end"/>
+        </w:r>
+      </w:hyperlink>
+    </w:p>
+    <w:p>
+      <w:pPr>
+        <w:pStyle w:val="TOC1"/>
+        <w:tabs>
+          <w:tab w:val="left" w:pos="1100"/>
+          <w:tab w:val="right" w:leader="hyphen" w:pos="9350"/>
+        </w:tabs>
+        <w:rPr>
+          <w:rFonts w:asciiTheme="minorHAnsi" w:eastAsiaTheme="minorEastAsia" w:hAnsiTheme="minorHAnsi" w:cstheme="minorBidi"/>
+          <w:noProof/>
+          <w:color w:val="auto"/>
+          <w:sz w:val="22"/>
+          <w:szCs w:val="22"/>
+          <w:lang w:eastAsia="vi-VN"/>
+        </w:rPr>
+      </w:pPr>
+      <w:hyperlink w:anchor="_Toc119854173" w:history="1">
+        <w:r>
+          <w:rPr>
+            <w:rStyle w:val="Hyperlink"/>
+            <w:noProof/>
+          </w:rPr>
+          <w:t>I.</w:t>
+        </w:r>
+        <w:r>
+          <w:rPr>
+            <w:rFonts w:asciiTheme="minorHAnsi" w:eastAsiaTheme="minorEastAsia" w:hAnsiTheme="minorHAnsi" w:cstheme="minorBidi"/>
+            <w:noProof/>
+            <w:color w:val="auto"/>
+            <w:sz w:val="22"/>
+            <w:szCs w:val="22"/>
+            <w:lang w:eastAsia="vi-VN"/>
+          </w:rPr>
+          <w:tab/>
+        </w:r>
+        <w:r>
+          <w:rPr>
+            <w:rStyle w:val="Hyperlink"/>
+            <w:noProof/>
+          </w:rPr>
+          <w:t>Thuật toán Naive/Bruteforce</w:t>
+        </w:r>
+        <w:r>
+          <w:rPr>
+            <w:noProof/>
+            <w:webHidden/>
+          </w:rPr>
+          <w:tab/>
+        </w:r>
+        <w:r>
+          <w:rPr>
+            <w:noProof/>
+            <w:webHidden/>
+          </w:rPr>
+          <w:fldChar w:fldCharType="begin"/>
+        </w:r>
+        <w:r>
+          <w:rPr>
+            <w:noProof/>
+            <w:webHidden/>
+          </w:rPr>
+          <w:instrText xml:space="preserve"> PAGEREF _Toc119854173 \h </w:instrText>
+        </w:r>
+        <w:r>
+          <w:rPr>
+            <w:noProof/>
+            <w:webHidden/>
+          </w:rPr>
+        </w:r>
+        <w:r>
+          <w:rPr>
+            <w:noProof/>
+            <w:webHidden/>
+          </w:rPr>
+          <w:fldChar w:fldCharType="separate"/>
+        </w:r>
+        <w:r>
+          <w:rPr>
+            <w:noProof/>
+            <w:webHidden/>
+          </w:rPr>
+          <w:t>4</w:t>
+        </w:r>
+        <w:r>
+          <w:rPr>
+            <w:noProof/>
+            <w:webHidden/>
+          </w:rPr>
+          <w:fldChar w:fldCharType="end"/>
+        </w:r>
+      </w:hyperlink>
+    </w:p>
+    <w:p>
+      <w:pPr>
+        <w:pStyle w:val="TOC2"/>
+        <w:tabs>
+          <w:tab w:val="right" w:leader="hyphen" w:pos="9350"/>
+        </w:tabs>
+        <w:rPr>
+          <w:noProof/>
+        </w:rPr>
+      </w:pPr>
+      <w:hyperlink w:anchor="_Toc119854174" w:history="1">
+        <w:r>
+          <w:rPr>
+            <w:rStyle w:val="Hyperlink"/>
+            <w:noProof/>
+          </w:rPr>
+          <w:t>1. Ý tưởng thuật toán:</w:t>
+        </w:r>
+        <w:r>
+          <w:rPr>
+            <w:noProof/>
+            <w:webHidden/>
+          </w:rPr>
+          <w:tab/>
+        </w:r>
+        <w:r>
+          <w:rPr>
+            <w:noProof/>
+            <w:webHidden/>
+          </w:rPr>
+          <w:fldChar w:fldCharType="begin"/>
+        </w:r>
+        <w:r>
+          <w:rPr>
+            <w:noProof/>
+            <w:webHidden/>
+          </w:rPr>
+          <w:instrText xml:space="preserve"> PAGEREF _Toc119854174 \h </w:instrText>
+        </w:r>
+        <w:r>
+          <w:rPr>
+            <w:noProof/>
+            <w:webHidden/>
+          </w:rPr>
+        </w:r>
+        <w:r>
+          <w:rPr>
+            <w:noProof/>
+            <w:webHidden/>
+          </w:rPr>
+          <w:fldChar w:fldCharType="separate"/>
+        </w:r>
+        <w:r>
+          <w:rPr>
+            <w:noProof/>
+            <w:webHidden/>
+          </w:rPr>
+          <w:t>4</w:t>
+        </w:r>
+        <w:r>
+          <w:rPr>
+            <w:noProof/>
+            <w:webHidden/>
+          </w:rPr>
+          <w:fldChar w:fldCharType="end"/>
+        </w:r>
+      </w:hyperlink>
+    </w:p>
+    <w:p>
+      <w:pPr>
+        <w:pStyle w:val="TOC2"/>
+        <w:tabs>
+          <w:tab w:val="right" w:leader="hyphen" w:pos="9350"/>
+        </w:tabs>
+        <w:rPr>
+          <w:noProof/>
+        </w:rPr>
+      </w:pPr>
+      <w:hyperlink w:anchor="_Toc119854175" w:history="1">
+        <w:r>
+          <w:rPr>
+            <w:rStyle w:val="Hyperlink"/>
+            <w:noProof/>
+          </w:rPr>
+          <w:t>2. Đặc điểm</w:t>
+        </w:r>
+        <w:r>
+          <w:rPr>
+            <w:noProof/>
+            <w:webHidden/>
+          </w:rPr>
+          <w:tab/>
+        </w:r>
+        <w:r>
+          <w:rPr>
+            <w:noProof/>
+            <w:webHidden/>
+          </w:rPr>
+          <w:fldChar w:fldCharType="begin"/>
+        </w:r>
+        <w:r>
+          <w:rPr>
+            <w:noProof/>
+            <w:webHidden/>
+          </w:rPr>
+          <w:instrText xml:space="preserve"> PAGEREF _Toc119854175 \h </w:instrText>
+        </w:r>
+        <w:r>
+          <w:rPr>
+            <w:noProof/>
+            <w:webHidden/>
+          </w:rPr>
+        </w:r>
+        <w:r>
+          <w:rPr>
+            <w:noProof/>
+            <w:webHidden/>
+          </w:rPr>
+          <w:fldChar w:fldCharType="separate"/>
+        </w:r>
+        <w:r>
+          <w:rPr>
+            <w:noProof/>
+            <w:webHidden/>
+          </w:rPr>
+          <w:t>4</w:t>
+        </w:r>
+        <w:r>
+          <w:rPr>
+            <w:noProof/>
+            <w:webHidden/>
+          </w:rPr>
+          <w:fldChar w:fldCharType="end"/>
+        </w:r>
+      </w:hyperlink>
+    </w:p>
+    <w:p>
+      <w:pPr>
+        <w:pStyle w:val="TOC2"/>
+        <w:tabs>
+          <w:tab w:val="right" w:leader="hyphen" w:pos="9350"/>
+        </w:tabs>
+        <w:rPr>
+          <w:noProof/>
+        </w:rPr>
+      </w:pPr>
+      <w:hyperlink w:anchor="_Toc119854176" w:history="1">
+        <w:r>
+          <w:rPr>
+            <w:rStyle w:val="Hyperlink"/>
+            <w:noProof/>
+          </w:rPr>
+          <w:t>3. Mô tả thuật toán</w:t>
+        </w:r>
+        <w:r>
+          <w:rPr>
+            <w:noProof/>
+            <w:webHidden/>
+          </w:rPr>
+          <w:tab/>
+        </w:r>
+        <w:r>
+          <w:rPr>
+            <w:noProof/>
+            <w:webHidden/>
+          </w:rPr>
+          <w:fldChar w:fldCharType="begin"/>
+        </w:r>
+        <w:r>
+          <w:rPr>
+            <w:noProof/>
+            <w:webHidden/>
+          </w:rPr>
+          <w:instrText xml:space="preserve"> PAGEREF _Toc119854176 \h </w:instrText>
+        </w:r>
+        <w:r>
+          <w:rPr>
+            <w:noProof/>
+            <w:webHidden/>
+          </w:rPr>
+        </w:r>
+        <w:r>
+          <w:rPr>
+            <w:noProof/>
+            <w:webHidden/>
+          </w:rPr>
+          <w:fldChar w:fldCharType="separate"/>
+        </w:r>
+        <w:r>
+          <w:rPr>
+            <w:noProof/>
+            <w:webHidden/>
+          </w:rPr>
+          <w:t>4</w:t>
+        </w:r>
+        <w:r>
+          <w:rPr>
+            <w:noProof/>
+            <w:webHidden/>
+          </w:rPr>
+          <w:fldChar w:fldCharType="end"/>
+        </w:r>
+      </w:hyperlink>
+    </w:p>
+    <w:p>
+      <w:pPr>
+        <w:pStyle w:val="TOC2"/>
+        <w:tabs>
+          <w:tab w:val="right" w:leader="hyphen" w:pos="9350"/>
+        </w:tabs>
+        <w:rPr>
+          <w:noProof/>
+        </w:rPr>
+      </w:pPr>
+      <w:hyperlink w:anchor="_Toc119854177" w:history="1">
+        <w:r>
+          <w:rPr>
+            <w:rStyle w:val="Hyperlink"/>
+            <w:noProof/>
+          </w:rPr>
+          <w:t>4. Ưu điểm và hạn chế</w:t>
+        </w:r>
+        <w:r>
+          <w:rPr>
+            <w:noProof/>
+            <w:webHidden/>
+          </w:rPr>
+          <w:tab/>
+        </w:r>
+        <w:r>
+          <w:rPr>
+            <w:noProof/>
+            <w:webHidden/>
+          </w:rPr>
+          <w:fldChar w:fldCharType="begin"/>
+        </w:r>
+        <w:r>
+          <w:rPr>
+            <w:noProof/>
+            <w:webHidden/>
+          </w:rPr>
+          <w:instrText xml:space="preserve"> PAGEREF _Toc119854177 \h </w:instrText>
+        </w:r>
+        <w:r>
+          <w:rPr>
+            <w:noProof/>
+            <w:webHidden/>
+          </w:rPr>
+        </w:r>
+        <w:r>
+          <w:rPr>
+            <w:noProof/>
+            <w:webHidden/>
+          </w:rPr>
+          <w:fldChar w:fldCharType="separate"/>
+        </w:r>
+        <w:r>
+          <w:rPr>
+            <w:noProof/>
+            <w:webHidden/>
+          </w:rPr>
+          <w:t>4</w:t>
+        </w:r>
+        <w:r>
+          <w:rPr>
+            <w:noProof/>
+            <w:webHidden/>
+          </w:rPr>
+          <w:fldChar w:fldCharType="end"/>
+        </w:r>
+      </w:hyperlink>
+    </w:p>
+    <w:p>
+      <w:pPr>
+        <w:pStyle w:val="TOC1"/>
+        <w:tabs>
+          <w:tab w:val="left" w:pos="1320"/>
+          <w:tab w:val="right" w:leader="hyphen" w:pos="9350"/>
+        </w:tabs>
+        <w:rPr>
+          <w:rFonts w:asciiTheme="minorHAnsi" w:eastAsiaTheme="minorEastAsia" w:hAnsiTheme="minorHAnsi" w:cstheme="minorBidi"/>
+          <w:noProof/>
+          <w:color w:val="auto"/>
+          <w:sz w:val="22"/>
+          <w:szCs w:val="22"/>
+          <w:lang w:eastAsia="vi-VN"/>
+        </w:rPr>
+      </w:pPr>
+      <w:hyperlink w:anchor="_Toc119854178" w:history="1">
+        <w:r>
+          <w:rPr>
+            <w:rStyle w:val="Hyperlink"/>
+            <w:noProof/>
+          </w:rPr>
+          <w:t>II.</w:t>
+        </w:r>
+        <w:r>
+          <w:rPr>
+            <w:rFonts w:asciiTheme="minorHAnsi" w:eastAsiaTheme="minorEastAsia" w:hAnsiTheme="minorHAnsi" w:cstheme="minorBidi"/>
+            <w:noProof/>
+            <w:color w:val="auto"/>
+            <w:sz w:val="22"/>
+            <w:szCs w:val="22"/>
+            <w:lang w:eastAsia="vi-VN"/>
+          </w:rPr>
+          <w:tab/>
+        </w:r>
+        <w:r>
+          <w:rPr>
+            <w:rStyle w:val="Hyperlink"/>
+            <w:noProof/>
+          </w:rPr>
+          <w:t>Thuật toán KMP</w:t>
+        </w:r>
+        <w:r>
+          <w:rPr>
+            <w:noProof/>
+            <w:webHidden/>
+          </w:rPr>
+          <w:tab/>
+        </w:r>
+        <w:r>
+          <w:rPr>
+            <w:noProof/>
+            <w:webHidden/>
+          </w:rPr>
+          <w:fldChar w:fldCharType="begin"/>
+        </w:r>
+        <w:r>
+          <w:rPr>
+            <w:noProof/>
+            <w:webHidden/>
+          </w:rPr>
+          <w:instrText xml:space="preserve"> PAGEREF _Toc119854178 \h </w:instrText>
+        </w:r>
+        <w:r>
+          <w:rPr>
+            <w:noProof/>
+            <w:webHidden/>
+          </w:rPr>
+        </w:r>
+        <w:r>
+          <w:rPr>
+            <w:noProof/>
+            <w:webHidden/>
+          </w:rPr>
+          <w:fldChar w:fldCharType="separate"/>
+        </w:r>
+        <w:r>
+          <w:rPr>
+            <w:noProof/>
+            <w:webHidden/>
+          </w:rPr>
+          <w:t>4</w:t>
+        </w:r>
+        <w:r>
+          <w:rPr>
+            <w:noProof/>
+            <w:webHidden/>
+          </w:rPr>
+          <w:fldChar w:fldCharType="end"/>
+        </w:r>
+      </w:hyperlink>
+    </w:p>
+    <w:p>
+      <w:pPr>
+        <w:pStyle w:val="TOC2"/>
+        <w:tabs>
+          <w:tab w:val="right" w:leader="hyphen" w:pos="9350"/>
+        </w:tabs>
+        <w:rPr>
+          <w:noProof/>
+        </w:rPr>
+      </w:pPr>
+      <w:hyperlink w:anchor="_Toc119854179" w:history="1">
+        <w:r>
+          <w:rPr>
+            <w:rStyle w:val="Hyperlink"/>
+            <w:noProof/>
+          </w:rPr>
+          <w:t>1. Ý tưởng thuật toán</w:t>
+        </w:r>
+        <w:r>
+          <w:rPr>
+            <w:noProof/>
+            <w:webHidden/>
+          </w:rPr>
+          <w:tab/>
+        </w:r>
+        <w:r>
+          <w:rPr>
+            <w:noProof/>
+            <w:webHidden/>
+          </w:rPr>
+          <w:fldChar w:fldCharType="begin"/>
+        </w:r>
+        <w:r>
+          <w:rPr>
+            <w:noProof/>
+            <w:webHidden/>
+          </w:rPr>
+          <w:instrText xml:space="preserve"> PAGEREF _Toc119854179 \h </w:instrText>
+        </w:r>
+        <w:r>
+          <w:rPr>
+            <w:noProof/>
+            <w:webHidden/>
+          </w:rPr>
+        </w:r>
+        <w:r>
+          <w:rPr>
+            <w:noProof/>
+            <w:webHidden/>
+          </w:rPr>
+          <w:fldChar w:fldCharType="separate"/>
+        </w:r>
+        <w:r>
+          <w:rPr>
+            <w:noProof/>
+            <w:webHidden/>
+          </w:rPr>
+          <w:t>4</w:t>
+        </w:r>
+        <w:r>
+          <w:rPr>
+            <w:noProof/>
+            <w:webHidden/>
+          </w:rPr>
+          <w:fldChar w:fldCharType="end"/>
+        </w:r>
+      </w:hyperlink>
+    </w:p>
+    <w:p>
+      <w:pPr>
+        <w:pStyle w:val="TOC2"/>
+        <w:tabs>
+          <w:tab w:val="right" w:leader="hyphen" w:pos="9350"/>
+        </w:tabs>
+        <w:rPr>
+          <w:noProof/>
+        </w:rPr>
+      </w:pPr>
+      <w:hyperlink w:anchor="_Toc119854180" w:history="1">
+        <w:r>
+          <w:rPr>
+            <w:rStyle w:val="Hyperlink"/>
+            <w:noProof/>
+          </w:rPr>
+          <w:t>2 Đặc điểm</w:t>
+        </w:r>
+        <w:r>
+          <w:rPr>
+            <w:noProof/>
+            <w:webHidden/>
+          </w:rPr>
+          <w:tab/>
+        </w:r>
+        <w:r>
+          <w:rPr>
+            <w:noProof/>
+            <w:webHidden/>
+          </w:rPr>
+          <w:fldChar w:fldCharType="begin"/>
+        </w:r>
+        <w:r>
+          <w:rPr>
+            <w:noProof/>
+            <w:webHidden/>
+          </w:rPr>
+          <w:instrText xml:space="preserve"> PAGEREF _Toc119854180 \h </w:instrText>
+        </w:r>
+        <w:r>
+          <w:rPr>
+            <w:noProof/>
+            <w:webHidden/>
+          </w:rPr>
+        </w:r>
+        <w:r>
+          <w:rPr>
+            <w:noProof/>
+            <w:webHidden/>
+          </w:rPr>
+          <w:fldChar w:fldCharType="separate"/>
+        </w:r>
+        <w:r>
+          <w:rPr>
+            <w:noProof/>
+            <w:webHidden/>
+          </w:rPr>
+          <w:t>5</w:t>
+        </w:r>
+        <w:r>
+          <w:rPr>
+            <w:noProof/>
+            <w:webHidden/>
+          </w:rPr>
+          <w:fldChar w:fldCharType="end"/>
+        </w:r>
+      </w:hyperlink>
+    </w:p>
+    <w:p>
+      <w:pPr>
+        <w:pStyle w:val="TOC2"/>
+        <w:tabs>
+          <w:tab w:val="right" w:leader="hyphen" w:pos="9350"/>
+        </w:tabs>
+        <w:rPr>
+          <w:noProof/>
+        </w:rPr>
+      </w:pPr>
+      <w:hyperlink w:anchor="_Toc119854181" w:history="1">
+        <w:r>
+          <w:rPr>
+            <w:rStyle w:val="Hyperlink"/>
+            <w:noProof/>
+          </w:rPr>
+          <w:t>3. Mô tả thuật toán</w:t>
+        </w:r>
+        <w:r>
+          <w:rPr>
+            <w:noProof/>
+            <w:webHidden/>
+          </w:rPr>
+          <w:tab/>
+        </w:r>
+        <w:r>
+          <w:rPr>
+            <w:noProof/>
+            <w:webHidden/>
+          </w:rPr>
+          <w:fldChar w:fldCharType="begin"/>
+        </w:r>
+        <w:r>
+          <w:rPr>
+            <w:noProof/>
+            <w:webHidden/>
+          </w:rPr>
+          <w:instrText xml:space="preserve"> PAGEREF _Toc119854181 \h </w:instrText>
+        </w:r>
+        <w:r>
+          <w:rPr>
+            <w:noProof/>
+            <w:webHidden/>
+          </w:rPr>
+        </w:r>
+        <w:r>
+          <w:rPr>
+            <w:noProof/>
+            <w:webHidden/>
+          </w:rPr>
+          <w:fldChar w:fldCharType="separate"/>
+        </w:r>
+        <w:r>
+          <w:rPr>
+            <w:noProof/>
+            <w:webHidden/>
+          </w:rPr>
+          <w:t>5</w:t>
+        </w:r>
+        <w:r>
+          <w:rPr>
+            <w:noProof/>
+            <w:webHidden/>
+          </w:rPr>
+          <w:fldChar w:fldCharType="end"/>
+        </w:r>
+      </w:hyperlink>
+    </w:p>
+    <w:p>
+      <w:pPr>
+        <w:pStyle w:val="TOC2"/>
+        <w:tabs>
+          <w:tab w:val="right" w:leader="hyphen" w:pos="9350"/>
+        </w:tabs>
+        <w:rPr>
+          <w:noProof/>
+        </w:rPr>
+      </w:pPr>
+      <w:hyperlink w:anchor="_Toc119854182" w:history="1">
+        <w:r>
+          <w:rPr>
+            <w:rStyle w:val="Hyperlink"/>
+            <w:noProof/>
+          </w:rPr>
+          <w:t>4. Ưu điểm và hạn chế</w:t>
+        </w:r>
+        <w:r>
+          <w:rPr>
+            <w:noProof/>
+            <w:webHidden/>
+          </w:rPr>
+          <w:tab/>
+        </w:r>
+        <w:r>
+          <w:rPr>
+            <w:noProof/>
+            <w:webHidden/>
+          </w:rPr>
+          <w:fldChar w:fldCharType="begin"/>
+        </w:r>
+        <w:r>
+          <w:rPr>
+            <w:noProof/>
+            <w:webHidden/>
+          </w:rPr>
+          <w:instrText xml:space="preserve"> PAGEREF _Toc119854182 \h </w:instrText>
+        </w:r>
+        <w:r>
+          <w:rPr>
+            <w:noProof/>
+            <w:webHidden/>
+          </w:rPr>
+        </w:r>
+        <w:r>
+          <w:rPr>
+            <w:noProof/>
+            <w:webHidden/>
+          </w:rPr>
+          <w:fldChar w:fldCharType="separate"/>
+        </w:r>
+        <w:r>
+          <w:rPr>
+            <w:noProof/>
+            <w:webHidden/>
+          </w:rPr>
+          <w:t>7</w:t>
+        </w:r>
+        <w:r>
+          <w:rPr>
+            <w:noProof/>
+            <w:webHidden/>
+          </w:rPr>
+          <w:fldChar w:fldCharType="end"/>
+        </w:r>
+      </w:hyperlink>
+    </w:p>
+    <w:p>
+      <w:pPr>
+        <w:pStyle w:val="TOC1"/>
+        <w:tabs>
+          <w:tab w:val="left" w:pos="1320"/>
+          <w:tab w:val="right" w:leader="hyphen" w:pos="9350"/>
+        </w:tabs>
+        <w:rPr>
+          <w:rFonts w:asciiTheme="minorHAnsi" w:eastAsiaTheme="minorEastAsia" w:hAnsiTheme="minorHAnsi" w:cstheme="minorBidi"/>
+          <w:noProof/>
+          <w:color w:val="auto"/>
+          <w:sz w:val="22"/>
+          <w:szCs w:val="22"/>
+          <w:lang w:eastAsia="vi-VN"/>
+        </w:rPr>
+      </w:pPr>
+      <w:hyperlink w:anchor="_Toc119854183" w:history="1">
+        <w:r>
+          <w:rPr>
+            <w:rStyle w:val="Hyperlink"/>
+            <w:noProof/>
+          </w:rPr>
+          <w:t>III.</w:t>
+        </w:r>
+        <w:r>
+          <w:rPr>
+            <w:rFonts w:asciiTheme="minorHAnsi" w:eastAsiaTheme="minorEastAsia" w:hAnsiTheme="minorHAnsi" w:cstheme="minorBidi"/>
+            <w:noProof/>
+            <w:color w:val="auto"/>
+            <w:sz w:val="22"/>
+            <w:szCs w:val="22"/>
+            <w:lang w:eastAsia="vi-VN"/>
+          </w:rPr>
+          <w:tab/>
+        </w:r>
+        <w:r>
+          <w:rPr>
+            <w:rStyle w:val="Hyperlink"/>
+            <w:noProof/>
+          </w:rPr>
+          <w:t>Thuật toán Rabin – Karp</w:t>
+        </w:r>
+        <w:r>
+          <w:rPr>
+            <w:noProof/>
+            <w:webHidden/>
+          </w:rPr>
+          <w:tab/>
+        </w:r>
+        <w:r>
+          <w:rPr>
+            <w:noProof/>
+            <w:webHidden/>
+          </w:rPr>
+          <w:fldChar w:fldCharType="begin"/>
+        </w:r>
+        <w:r>
+          <w:rPr>
+            <w:noProof/>
+            <w:webHidden/>
+          </w:rPr>
+          <w:instrText xml:space="preserve"> PAGEREF _Toc119854183 \h </w:instrText>
+        </w:r>
+        <w:r>
+          <w:rPr>
+            <w:noProof/>
+            <w:webHidden/>
+          </w:rPr>
+        </w:r>
+        <w:r>
+          <w:rPr>
+            <w:noProof/>
+            <w:webHidden/>
+          </w:rPr>
+          <w:fldChar w:fldCharType="separate"/>
+        </w:r>
+        <w:r>
+          <w:rPr>
+            <w:noProof/>
+            <w:webHidden/>
+          </w:rPr>
+          <w:t>8</w:t>
+        </w:r>
+        <w:r>
+          <w:rPr>
+            <w:noProof/>
+            <w:webHidden/>
+          </w:rPr>
+          <w:fldChar w:fldCharType="end"/>
+        </w:r>
+      </w:hyperlink>
+    </w:p>
+    <w:p>
+      <w:pPr>
+        <w:pStyle w:val="TOC2"/>
+        <w:tabs>
+          <w:tab w:val="right" w:leader="hyphen" w:pos="9350"/>
+        </w:tabs>
+        <w:rPr>
+          <w:noProof/>
+        </w:rPr>
+      </w:pPr>
+      <w:hyperlink w:anchor="_Toc119854184" w:history="1">
+        <w:r>
+          <w:rPr>
+            <w:rStyle w:val="Hyperlink"/>
+            <w:noProof/>
+          </w:rPr>
+          <w:t>1. Ý tưởng thuật toán</w:t>
+        </w:r>
+        <w:r>
+          <w:rPr>
+            <w:noProof/>
+            <w:webHidden/>
+          </w:rPr>
+          <w:tab/>
+        </w:r>
+        <w:r>
+          <w:rPr>
+            <w:noProof/>
+            <w:webHidden/>
+          </w:rPr>
+          <w:fldChar w:fldCharType="begin"/>
+        </w:r>
+        <w:r>
+          <w:rPr>
+            <w:noProof/>
+            <w:webHidden/>
+          </w:rPr>
+          <w:instrText xml:space="preserve"> PAGEREF _Toc119854184 \h </w:instrText>
+        </w:r>
+        <w:r>
+          <w:rPr>
+            <w:noProof/>
+            <w:webHidden/>
+          </w:rPr>
+        </w:r>
+        <w:r>
+          <w:rPr>
+            <w:noProof/>
+            <w:webHidden/>
+          </w:rPr>
+          <w:fldChar w:fldCharType="separate"/>
+        </w:r>
+        <w:r>
+          <w:rPr>
+            <w:noProof/>
+            <w:webHidden/>
+          </w:rPr>
+          <w:t>8</w:t>
+        </w:r>
+        <w:r>
+          <w:rPr>
+            <w:noProof/>
+            <w:webHidden/>
+          </w:rPr>
+          <w:fldChar w:fldCharType="end"/>
+        </w:r>
+      </w:hyperlink>
+    </w:p>
+    <w:p>
+      <w:pPr>
+        <w:pStyle w:val="TOC2"/>
+        <w:tabs>
+          <w:tab w:val="right" w:leader="hyphen" w:pos="9350"/>
+        </w:tabs>
+        <w:rPr>
+          <w:noProof/>
+        </w:rPr>
+      </w:pPr>
+      <w:hyperlink w:anchor="_Toc119854185" w:history="1">
+        <w:r>
+          <w:rPr>
+            <w:rStyle w:val="Hyperlink"/>
+            <w:noProof/>
+          </w:rPr>
+          <w:t>2. Đặc điểm</w:t>
+        </w:r>
+        <w:r>
+          <w:rPr>
+            <w:noProof/>
+            <w:webHidden/>
+          </w:rPr>
+          <w:tab/>
+        </w:r>
+        <w:r>
+          <w:rPr>
+            <w:noProof/>
+            <w:webHidden/>
+          </w:rPr>
+          <w:fldChar w:fldCharType="begin"/>
+        </w:r>
+        <w:r>
+          <w:rPr>
+            <w:noProof/>
+            <w:webHidden/>
+          </w:rPr>
+          <w:instrText xml:space="preserve"> PAGEREF _Toc119854185 \h </w:instrText>
+        </w:r>
+        <w:r>
+          <w:rPr>
+            <w:noProof/>
+            <w:webHidden/>
+          </w:rPr>
+        </w:r>
+        <w:r>
+          <w:rPr>
+            <w:noProof/>
+            <w:webHidden/>
+          </w:rPr>
+          <w:fldChar w:fldCharType="separate"/>
+        </w:r>
+        <w:r>
+          <w:rPr>
+            <w:noProof/>
+            <w:webHidden/>
+          </w:rPr>
+          <w:t>8</w:t>
+        </w:r>
+        <w:r>
+          <w:rPr>
+            <w:noProof/>
+            <w:webHidden/>
+          </w:rPr>
+          <w:fldChar w:fldCharType="end"/>
+        </w:r>
+      </w:hyperlink>
+    </w:p>
+    <w:p>
+      <w:pPr>
+        <w:pStyle w:val="TOC2"/>
+        <w:tabs>
+          <w:tab w:val="right" w:leader="hyphen" w:pos="9350"/>
+        </w:tabs>
+        <w:rPr>
+          <w:noProof/>
+        </w:rPr>
+      </w:pPr>
+      <w:hyperlink w:anchor="_Toc119854186" w:history="1">
+        <w:r>
+          <w:rPr>
+            <w:rStyle w:val="Hyperlink"/>
+            <w:noProof/>
+          </w:rPr>
+          <w:t>3. Mô tả thuật toán</w:t>
+        </w:r>
+        <w:r>
+          <w:rPr>
+            <w:noProof/>
+            <w:webHidden/>
+          </w:rPr>
+          <w:tab/>
+        </w:r>
+        <w:r>
+          <w:rPr>
+            <w:noProof/>
+            <w:webHidden/>
+          </w:rPr>
+          <w:fldChar w:fldCharType="begin"/>
+        </w:r>
+        <w:r>
+          <w:rPr>
+            <w:noProof/>
+            <w:webHidden/>
+          </w:rPr>
+          <w:instrText xml:space="preserve"> PAGEREF _Toc119854186 \h </w:instrText>
+        </w:r>
+        <w:r>
+          <w:rPr>
+            <w:noProof/>
+            <w:webHidden/>
+          </w:rPr>
+        </w:r>
+        <w:r>
+          <w:rPr>
+            <w:noProof/>
+            <w:webHidden/>
+          </w:rPr>
+          <w:fldChar w:fldCharType="separate"/>
+        </w:r>
+        <w:r>
+          <w:rPr>
+            <w:noProof/>
+            <w:webHidden/>
+          </w:rPr>
+          <w:t>8</w:t>
+        </w:r>
+        <w:r>
+          <w:rPr>
+            <w:noProof/>
+            <w:webHidden/>
+          </w:rPr>
+          <w:fldChar w:fldCharType="end"/>
+        </w:r>
+      </w:hyperlink>
+    </w:p>
+    <w:p>
+      <w:pPr>
+        <w:pStyle w:val="TOC2"/>
+        <w:tabs>
+          <w:tab w:val="right" w:leader="hyphen" w:pos="9350"/>
+        </w:tabs>
+        <w:rPr>
+          <w:noProof/>
+        </w:rPr>
+      </w:pPr>
+      <w:hyperlink w:anchor="_Toc119854187" w:history="1">
+        <w:r>
+          <w:rPr>
+            <w:rStyle w:val="Hyperlink"/>
+            <w:noProof/>
+          </w:rPr>
+          <w:t>4. Ưu điểm và hạn chế</w:t>
+        </w:r>
+        <w:r>
+          <w:rPr>
+            <w:noProof/>
+            <w:webHidden/>
+          </w:rPr>
+          <w:tab/>
+        </w:r>
+        <w:r>
+          <w:rPr>
+            <w:noProof/>
+            <w:webHidden/>
+          </w:rPr>
+          <w:fldChar w:fldCharType="begin"/>
+        </w:r>
+        <w:r>
+          <w:rPr>
+            <w:noProof/>
+            <w:webHidden/>
+          </w:rPr>
+          <w:instrText xml:space="preserve"> PAGEREF _Toc119854187 \h </w:instrText>
+        </w:r>
+        <w:r>
+          <w:rPr>
+            <w:noProof/>
+            <w:webHidden/>
+          </w:rPr>
+        </w:r>
+        <w:r>
+          <w:rPr>
+            <w:noProof/>
+            <w:webHidden/>
+          </w:rPr>
+          <w:fldChar w:fldCharType="separate"/>
+        </w:r>
+        <w:r>
+          <w:rPr>
+            <w:noProof/>
+            <w:webHidden/>
+          </w:rPr>
+          <w:t>9</w:t>
+        </w:r>
+        <w:r>
+          <w:rPr>
+            <w:noProof/>
+            <w:webHidden/>
+          </w:rPr>
+          <w:fldChar w:fldCharType="end"/>
+        </w:r>
+      </w:hyperlink>
+    </w:p>
+    <w:p>
+      <w:pPr>
+        <w:pStyle w:val="TOC1"/>
+        <w:tabs>
+          <w:tab w:val="left" w:pos="1320"/>
+          <w:tab w:val="right" w:leader="hyphen" w:pos="9350"/>
+        </w:tabs>
+        <w:rPr>
+          <w:rFonts w:asciiTheme="minorHAnsi" w:eastAsiaTheme="minorEastAsia" w:hAnsiTheme="minorHAnsi" w:cstheme="minorBidi"/>
+          <w:noProof/>
+          <w:color w:val="auto"/>
+          <w:sz w:val="22"/>
+          <w:szCs w:val="22"/>
+          <w:lang w:eastAsia="vi-VN"/>
+        </w:rPr>
+      </w:pPr>
+      <w:hyperlink w:anchor="_Toc119854188" w:history="1">
+        <w:r>
+          <w:rPr>
+            <w:rStyle w:val="Hyperlink"/>
+            <w:noProof/>
+          </w:rPr>
+          <w:t>IV.</w:t>
+        </w:r>
+        <w:r>
+          <w:rPr>
+            <w:rFonts w:asciiTheme="minorHAnsi" w:eastAsiaTheme="minorEastAsia" w:hAnsiTheme="minorHAnsi" w:cstheme="minorBidi"/>
+            <w:noProof/>
+            <w:color w:val="auto"/>
+            <w:sz w:val="22"/>
+            <w:szCs w:val="22"/>
+            <w:lang w:eastAsia="vi-VN"/>
+          </w:rPr>
+          <w:tab/>
+        </w:r>
+        <w:r>
+          <w:rPr>
+            <w:rStyle w:val="Hyperlink"/>
+            <w:noProof/>
+          </w:rPr>
+          <w:t>Cài đặt thử nghiệm</w:t>
+        </w:r>
+        <w:r>
+          <w:rPr>
+            <w:noProof/>
+            <w:webHidden/>
+          </w:rPr>
+          <w:tab/>
+        </w:r>
+        <w:r>
+          <w:rPr>
+            <w:noProof/>
+            <w:webHidden/>
+          </w:rPr>
+          <w:fldChar w:fldCharType="begin"/>
+        </w:r>
+        <w:r>
+          <w:rPr>
+            <w:noProof/>
+            <w:webHidden/>
+          </w:rPr>
+          <w:instrText xml:space="preserve"> PAGEREF _Toc119854188 \h </w:instrText>
+        </w:r>
+        <w:r>
+          <w:rPr>
+            <w:noProof/>
+            <w:webHidden/>
+          </w:rPr>
+        </w:r>
+        <w:r>
+          <w:rPr>
+            <w:noProof/>
+            <w:webHidden/>
+          </w:rPr>
+          <w:fldChar w:fldCharType="separate"/>
+        </w:r>
+        <w:r>
+          <w:rPr>
+            <w:noProof/>
+            <w:webHidden/>
+          </w:rPr>
+          <w:t>10</w:t>
+        </w:r>
+        <w:r>
+          <w:rPr>
+            <w:noProof/>
+            <w:webHidden/>
+          </w:rPr>
+          <w:fldChar w:fldCharType="end"/>
+        </w:r>
+      </w:hyperlink>
+    </w:p>
+    <w:p>
+      <w:pPr>
+        <w:pStyle w:val="TOC2"/>
+        <w:tabs>
+          <w:tab w:val="right" w:leader="hyphen" w:pos="9350"/>
+        </w:tabs>
+        <w:rPr>
+          <w:noProof/>
+        </w:rPr>
+      </w:pPr>
+      <w:hyperlink w:anchor="_Toc119854189" w:history="1">
+        <w:r>
+          <w:rPr>
+            <w:rStyle w:val="Hyperlink"/>
+            <w:noProof/>
+          </w:rPr>
+          <w:t>1. Môi trường</w:t>
+        </w:r>
+        <w:r>
+          <w:rPr>
+            <w:noProof/>
+            <w:webHidden/>
+          </w:rPr>
+          <w:tab/>
+        </w:r>
+        <w:r>
+          <w:rPr>
+            <w:noProof/>
+            <w:webHidden/>
+          </w:rPr>
+          <w:fldChar w:fldCharType="begin"/>
+        </w:r>
+        <w:r>
+          <w:rPr>
+            <w:noProof/>
+            <w:webHidden/>
+          </w:rPr>
+          <w:instrText xml:space="preserve"> PAGEREF _Toc119854189 \h </w:instrText>
+        </w:r>
+        <w:r>
+          <w:rPr>
+            <w:noProof/>
+            <w:webHidden/>
+          </w:rPr>
+        </w:r>
+        <w:r>
+          <w:rPr>
+            <w:noProof/>
+            <w:webHidden/>
+          </w:rPr>
+          <w:fldChar w:fldCharType="separate"/>
+        </w:r>
+        <w:r>
+          <w:rPr>
+            <w:noProof/>
+            <w:webHidden/>
+          </w:rPr>
+          <w:t>10</w:t>
+        </w:r>
+        <w:r>
+          <w:rPr>
+            <w:noProof/>
+            <w:webHidden/>
+          </w:rPr>
+          <w:fldChar w:fldCharType="end"/>
+        </w:r>
+      </w:hyperlink>
+    </w:p>
+    <w:p>
+      <w:pPr>
+        <w:pStyle w:val="TOC2"/>
+        <w:tabs>
+          <w:tab w:val="right" w:leader="hyphen" w:pos="9350"/>
+        </w:tabs>
+        <w:rPr>
+          <w:noProof/>
+        </w:rPr>
+      </w:pPr>
+      <w:hyperlink w:anchor="_Toc119854190" w:history="1">
+        <w:r>
+          <w:rPr>
+            <w:rStyle w:val="Hyperlink"/>
+            <w:noProof/>
+          </w:rPr>
+          <w:t>2. Cài đặt</w:t>
+        </w:r>
+        <w:r>
+          <w:rPr>
+            <w:noProof/>
+            <w:webHidden/>
+          </w:rPr>
+          <w:tab/>
+        </w:r>
+        <w:r>
+          <w:rPr>
+            <w:noProof/>
+            <w:webHidden/>
+          </w:rPr>
+          <w:fldChar w:fldCharType="begin"/>
+        </w:r>
+        <w:r>
+          <w:rPr>
+            <w:noProof/>
+            <w:webHidden/>
+          </w:rPr>
+          <w:instrText xml:space="preserve"> PAGEREF _Toc119854190 \h </w:instrText>
+        </w:r>
+        <w:r>
+          <w:rPr>
+            <w:noProof/>
+            <w:webHidden/>
+          </w:rPr>
+        </w:r>
+        <w:r>
+          <w:rPr>
+            <w:noProof/>
+            <w:webHidden/>
+          </w:rPr>
+          <w:fldChar w:fldCharType="separate"/>
+        </w:r>
+        <w:r>
+          <w:rPr>
+            <w:noProof/>
+            <w:webHidden/>
+          </w:rPr>
+          <w:t>10</w:t>
+        </w:r>
+        <w:r>
+          <w:rPr>
+            <w:noProof/>
+            <w:webHidden/>
+          </w:rPr>
+          <w:fldChar w:fldCharType="end"/>
+        </w:r>
+      </w:hyperlink>
+    </w:p>
+    <w:p>
+      <w:pPr>
+        <w:pStyle w:val="TOC3"/>
+        <w:tabs>
+          <w:tab w:val="right" w:leader="hyphen" w:pos="9350"/>
+        </w:tabs>
+        <w:rPr>
+          <w:noProof/>
+        </w:rPr>
+      </w:pPr>
+      <w:hyperlink w:anchor="_Toc119854191" w:history="1">
+        <w:r>
+          <w:rPr>
+            <w:rStyle w:val="Hyperlink"/>
+            <w:noProof/>
+          </w:rPr>
+          <w:t>2.1. Đánh giá thuật toán:</w:t>
+        </w:r>
+        <w:r>
+          <w:rPr>
+            <w:noProof/>
+            <w:webHidden/>
+          </w:rPr>
+          <w:tab/>
+        </w:r>
+        <w:r>
+          <w:rPr>
+            <w:noProof/>
+            <w:webHidden/>
+          </w:rPr>
+          <w:fldChar w:fldCharType="begin"/>
+        </w:r>
+        <w:r>
+          <w:rPr>
+            <w:noProof/>
+            <w:webHidden/>
+          </w:rPr>
+          <w:instrText xml:space="preserve"> PAGEREF _Toc119854191 \h </w:instrText>
+        </w:r>
+        <w:r>
+          <w:rPr>
+            <w:noProof/>
+            <w:webHidden/>
+          </w:rPr>
+        </w:r>
+        <w:r>
+          <w:rPr>
+            <w:noProof/>
+            <w:webHidden/>
+          </w:rPr>
+          <w:fldChar w:fldCharType="separate"/>
+        </w:r>
+        <w:r>
+          <w:rPr>
+            <w:noProof/>
+            <w:webHidden/>
+          </w:rPr>
+          <w:t>10</w:t>
+        </w:r>
+        <w:r>
+          <w:rPr>
+            <w:noProof/>
+            <w:webHidden/>
+          </w:rPr>
+          <w:fldChar w:fldCharType="end"/>
+        </w:r>
+      </w:hyperlink>
+    </w:p>
+    <w:p>
+      <w:pPr>
+        <w:pStyle w:val="TOC3"/>
+        <w:tabs>
+          <w:tab w:val="right" w:leader="hyphen" w:pos="9350"/>
+        </w:tabs>
+        <w:rPr>
+          <w:noProof/>
+        </w:rPr>
+      </w:pPr>
+      <w:hyperlink w:anchor="_Toc119854192" w:history="1">
+        <w:r>
+          <w:rPr>
+            <w:rStyle w:val="Hyperlink"/>
+            <w:noProof/>
+          </w:rPr>
+          <w:t>2.2. Các bộ test (LP, LT) đã áp dụng:</w:t>
+        </w:r>
+        <w:r>
+          <w:rPr>
+            <w:noProof/>
+            <w:webHidden/>
+          </w:rPr>
+          <w:tab/>
+        </w:r>
+        <w:r>
+          <w:rPr>
+            <w:noProof/>
+            <w:webHidden/>
+          </w:rPr>
+          <w:fldChar w:fldCharType="begin"/>
+        </w:r>
+        <w:r>
+          <w:rPr>
+            <w:noProof/>
+            <w:webHidden/>
+          </w:rPr>
+          <w:instrText xml:space="preserve"> PAGEREF _Toc119854192 \h </w:instrText>
+        </w:r>
+        <w:r>
+          <w:rPr>
+            <w:noProof/>
+            <w:webHidden/>
+          </w:rPr>
+        </w:r>
+        <w:r>
+          <w:rPr>
+            <w:noProof/>
+            <w:webHidden/>
+          </w:rPr>
+          <w:fldChar w:fldCharType="separate"/>
+        </w:r>
+        <w:r>
+          <w:rPr>
+            <w:noProof/>
+            <w:webHidden/>
+          </w:rPr>
+          <w:t>10</w:t>
+        </w:r>
+        <w:r>
+          <w:rPr>
+            <w:noProof/>
+            <w:webHidden/>
+          </w:rPr>
+          <w:fldChar w:fldCharType="end"/>
+        </w:r>
+      </w:hyperlink>
+    </w:p>
+    <w:p>
+      <w:pPr>
+        <w:pStyle w:val="TOC3"/>
+        <w:tabs>
+          <w:tab w:val="right" w:leader="hyphen" w:pos="9350"/>
+        </w:tabs>
+        <w:rPr>
+          <w:noProof/>
+        </w:rPr>
+      </w:pPr>
+      <w:hyperlink w:anchor="_Toc119854193" w:history="1">
+        <w:r>
+          <w:rPr>
+            <w:rStyle w:val="Hyperlink"/>
+            <w:noProof/>
+          </w:rPr>
+          <w:t>2.3. Cài đặt các thuật toán với kiểm thử:</w:t>
+        </w:r>
+        <w:r>
+          <w:rPr>
+            <w:noProof/>
+            <w:webHidden/>
+          </w:rPr>
+          <w:tab/>
+        </w:r>
+        <w:r>
+          <w:rPr>
+            <w:noProof/>
+            <w:webHidden/>
+          </w:rPr>
+          <w:fldChar w:fldCharType="begin"/>
+        </w:r>
+        <w:r>
+          <w:rPr>
+            <w:noProof/>
+            <w:webHidden/>
+          </w:rPr>
+          <w:instrText xml:space="preserve"> PAGEREF _Toc119854193 \h </w:instrText>
+        </w:r>
+        <w:r>
+          <w:rPr>
+            <w:noProof/>
+            <w:webHidden/>
+          </w:rPr>
+        </w:r>
+        <w:r>
+          <w:rPr>
+            <w:noProof/>
+            <w:webHidden/>
+          </w:rPr>
+          <w:fldChar w:fldCharType="separate"/>
+        </w:r>
+        <w:r>
+          <w:rPr>
+            <w:noProof/>
+            <w:webHidden/>
+          </w:rPr>
+          <w:t>10</w:t>
+        </w:r>
+        <w:r>
+          <w:rPr>
+            <w:noProof/>
+            <w:webHidden/>
+          </w:rPr>
+          <w:fldChar w:fldCharType="end"/>
+        </w:r>
+      </w:hyperlink>
+    </w:p>
+    <w:p>
+      <w:pPr>
+        <w:pStyle w:val="TOC4"/>
+        <w:tabs>
+          <w:tab w:val="right" w:leader="hyphen" w:pos="9350"/>
+        </w:tabs>
+        <w:rPr>
+          <w:noProof/>
+        </w:rPr>
+      </w:pPr>
+      <w:hyperlink w:anchor="_Toc119854194" w:history="1">
+        <w:r>
+          <w:rPr>
+            <w:rStyle w:val="Hyperlink"/>
+            <w:noProof/>
+          </w:rPr>
+          <w:t>2.3.1. Bruteforce:</w:t>
+        </w:r>
+        <w:r>
+          <w:rPr>
+            <w:noProof/>
+            <w:webHidden/>
+          </w:rPr>
+          <w:tab/>
+        </w:r>
+        <w:r>
+          <w:rPr>
+            <w:noProof/>
+            <w:webHidden/>
+          </w:rPr>
+          <w:fldChar w:fldCharType="begin"/>
+        </w:r>
+        <w:r>
+          <w:rPr>
+            <w:noProof/>
+            <w:webHidden/>
+          </w:rPr>
+          <w:instrText xml:space="preserve"> PAGEREF _Toc119854194 \h </w:instrText>
+        </w:r>
+        <w:r>
+          <w:rPr>
+            <w:noProof/>
+            <w:webHidden/>
+          </w:rPr>
+        </w:r>
+        <w:r>
+          <w:rPr>
+            <w:noProof/>
+            <w:webHidden/>
+          </w:rPr>
+          <w:fldChar w:fldCharType="separate"/>
+        </w:r>
+        <w:r>
+          <w:rPr>
+            <w:noProof/>
+            <w:webHidden/>
+          </w:rPr>
+          <w:t>10</w:t>
+        </w:r>
+        <w:r>
+          <w:rPr>
+            <w:noProof/>
+            <w:webHidden/>
+          </w:rPr>
+          <w:fldChar w:fldCharType="end"/>
+        </w:r>
+      </w:hyperlink>
+    </w:p>
+    <w:p>
+      <w:pPr>
+        <w:pStyle w:val="TOC4"/>
+        <w:tabs>
+          <w:tab w:val="right" w:leader="hyphen" w:pos="9350"/>
+        </w:tabs>
+        <w:rPr>
+          <w:noProof/>
+        </w:rPr>
+      </w:pPr>
+      <w:hyperlink w:anchor="_Toc119854195" w:history="1">
+        <w:r>
+          <w:rPr>
+            <w:rStyle w:val="Hyperlink"/>
+            <w:noProof/>
+          </w:rPr>
+          <w:t>2.3.2. KMP</w:t>
+        </w:r>
+        <w:r>
+          <w:rPr>
+            <w:noProof/>
+            <w:webHidden/>
+          </w:rPr>
+          <w:tab/>
+        </w:r>
+        <w:r>
+          <w:rPr>
+            <w:noProof/>
+            <w:webHidden/>
+          </w:rPr>
+          <w:fldChar w:fldCharType="begin"/>
+        </w:r>
+        <w:r>
+          <w:rPr>
+            <w:noProof/>
+            <w:webHidden/>
+          </w:rPr>
+          <w:instrText xml:space="preserve"> PAGEREF _Toc119854195 \h </w:instrText>
+        </w:r>
+        <w:r>
+          <w:rPr>
+            <w:noProof/>
+            <w:webHidden/>
+          </w:rPr>
+        </w:r>
+        <w:r>
+          <w:rPr>
+            <w:noProof/>
+            <w:webHidden/>
+          </w:rPr>
+          <w:fldChar w:fldCharType="separate"/>
+        </w:r>
+        <w:r>
+          <w:rPr>
+            <w:noProof/>
+            <w:webHidden/>
+          </w:rPr>
+          <w:t>10</w:t>
+        </w:r>
+        <w:r>
+          <w:rPr>
+            <w:noProof/>
+            <w:webHidden/>
+          </w:rPr>
+          <w:fldChar w:fldCharType="end"/>
+        </w:r>
+      </w:hyperlink>
+    </w:p>
+    <w:p>
+      <w:pPr>
+        <w:pStyle w:val="TOC4"/>
+        <w:tabs>
+          <w:tab w:val="right" w:leader="hyphen" w:pos="9350"/>
+        </w:tabs>
+        <w:rPr>
+          <w:noProof/>
+        </w:rPr>
+      </w:pPr>
+      <w:hyperlink w:anchor="_Toc119854196" w:history="1">
+        <w:r>
+          <w:rPr>
+            <w:rStyle w:val="Hyperlink"/>
+            <w:noProof/>
+          </w:rPr>
+          <w:t>2.3.3. Rabin – Karp</w:t>
+        </w:r>
+        <w:r>
+          <w:rPr>
+            <w:noProof/>
+            <w:webHidden/>
+          </w:rPr>
+          <w:tab/>
+        </w:r>
+        <w:r>
+          <w:rPr>
+            <w:noProof/>
+            <w:webHidden/>
+          </w:rPr>
+          <w:fldChar w:fldCharType="begin"/>
+        </w:r>
+        <w:r>
+          <w:rPr>
+            <w:noProof/>
+            <w:webHidden/>
+          </w:rPr>
+          <w:instrText xml:space="preserve"> PAGEREF _Toc119854196 \h </w:instrText>
+        </w:r>
+        <w:r>
+          <w:rPr>
+            <w:noProof/>
+            <w:webHidden/>
+          </w:rPr>
+        </w:r>
+        <w:r>
+          <w:rPr>
+            <w:noProof/>
+            <w:webHidden/>
+          </w:rPr>
+          <w:fldChar w:fldCharType="separate"/>
+        </w:r>
+        <w:r>
+          <w:rPr>
+            <w:noProof/>
+            <w:webHidden/>
+          </w:rPr>
+          <w:t>10</w:t>
+        </w:r>
+        <w:r>
+          <w:rPr>
+            <w:noProof/>
+            <w:webHidden/>
+          </w:rPr>
+          <w:fldChar w:fldCharType="end"/>
+        </w:r>
+      </w:hyperlink>
+    </w:p>
+    <w:p>
+      <w:pPr>
+        <w:pStyle w:val="TOC3"/>
+        <w:tabs>
+          <w:tab w:val="right" w:leader="hyphen" w:pos="9350"/>
+        </w:tabs>
+        <w:rPr>
+          <w:noProof/>
+        </w:rPr>
+      </w:pPr>
+      <w:hyperlink w:anchor="_Toc119854197" w:history="1">
+        <w:r>
+          <w:rPr>
+            <w:rStyle w:val="Hyperlink"/>
+            <w:noProof/>
+          </w:rPr>
+          <w:t>2.4. Thực nghiệm</w:t>
+        </w:r>
+        <w:r>
+          <w:rPr>
+            <w:noProof/>
+            <w:webHidden/>
+          </w:rPr>
+          <w:tab/>
+        </w:r>
+        <w:r>
+          <w:rPr>
+            <w:noProof/>
+            <w:webHidden/>
+          </w:rPr>
+          <w:fldChar w:fldCharType="begin"/>
+        </w:r>
+        <w:r>
+          <w:rPr>
+            <w:noProof/>
+            <w:webHidden/>
+          </w:rPr>
+          <w:instrText xml:space="preserve"> PAGEREF _Toc119854197 \h </w:instrText>
+        </w:r>
+        <w:r>
+          <w:rPr>
+            <w:noProof/>
+            <w:webHidden/>
+          </w:rPr>
+        </w:r>
+        <w:r>
+          <w:rPr>
+            <w:noProof/>
+            <w:webHidden/>
+          </w:rPr>
+          <w:fldChar w:fldCharType="separate"/>
+        </w:r>
+        <w:r>
+          <w:rPr>
+            <w:noProof/>
+            <w:webHidden/>
+          </w:rPr>
+          <w:t>10</w:t>
+        </w:r>
+        <w:r>
+          <w:rPr>
+            <w:noProof/>
+            <w:webHidden/>
+          </w:rPr>
+          <w:fldChar w:fldCharType="end"/>
+        </w:r>
+      </w:hyperlink>
+    </w:p>
+    <w:p>
+      <w:pPr>
+        <w:pStyle w:val="TOC2"/>
+        <w:tabs>
+          <w:tab w:val="right" w:leader="hyphen" w:pos="9350"/>
+        </w:tabs>
+        <w:rPr>
+          <w:noProof/>
+        </w:rPr>
+      </w:pPr>
+      <w:hyperlink w:anchor="_Toc119854198" w:history="1">
+        <w:r>
+          <w:rPr>
+            <w:rStyle w:val="Hyperlink"/>
+            <w:noProof/>
+          </w:rPr>
+          <w:t>3. Kết quả thử nghiệm</w:t>
+        </w:r>
+        <w:r>
+          <w:rPr>
+            <w:noProof/>
+            <w:webHidden/>
+          </w:rPr>
+          <w:tab/>
+        </w:r>
+        <w:r>
+          <w:rPr>
+            <w:noProof/>
+            <w:webHidden/>
+          </w:rPr>
+          <w:fldChar w:fldCharType="begin"/>
+        </w:r>
+        <w:r>
+          <w:rPr>
+            <w:noProof/>
+            <w:webHidden/>
+          </w:rPr>
+          <w:instrText xml:space="preserve"> PAGEREF _Toc119854198 \h </w:instrText>
+        </w:r>
+        <w:r>
+          <w:rPr>
+            <w:noProof/>
+            <w:webHidden/>
+          </w:rPr>
+        </w:r>
+        <w:r>
+          <w:rPr>
+            <w:noProof/>
+            <w:webHidden/>
+          </w:rPr>
+          <w:fldChar w:fldCharType="separate"/>
+        </w:r>
+        <w:r>
+          <w:rPr>
+            <w:noProof/>
+            <w:webHidden/>
+          </w:rPr>
+          <w:t>11</w:t>
+        </w:r>
+        <w:r>
+          <w:rPr>
+            <w:noProof/>
+            <w:webHidden/>
+          </w:rPr>
+          <w:fldChar w:fldCharType="end"/>
+        </w:r>
+      </w:hyperlink>
+    </w:p>
+    <w:p>
+      <w:pPr>
+        <w:pStyle w:val="TOC1"/>
+        <w:tabs>
+          <w:tab w:val="left" w:pos="1320"/>
+          <w:tab w:val="right" w:leader="hyphen" w:pos="9350"/>
+        </w:tabs>
+        <w:rPr>
+          <w:rFonts w:asciiTheme="minorHAnsi" w:eastAsiaTheme="minorEastAsia" w:hAnsiTheme="minorHAnsi" w:cstheme="minorBidi"/>
+          <w:noProof/>
+          <w:color w:val="auto"/>
+          <w:sz w:val="22"/>
+          <w:szCs w:val="22"/>
+          <w:lang w:eastAsia="vi-VN"/>
+        </w:rPr>
+      </w:pPr>
+      <w:hyperlink w:anchor="_Toc119854199" w:history="1">
+        <w:r>
+          <w:rPr>
+            <w:rStyle w:val="Hyperlink"/>
+            <w:noProof/>
+          </w:rPr>
+          <w:t>V.</w:t>
+        </w:r>
+        <w:r>
+          <w:rPr>
+            <w:rFonts w:asciiTheme="minorHAnsi" w:eastAsiaTheme="minorEastAsia" w:hAnsiTheme="minorHAnsi" w:cstheme="minorBidi"/>
+            <w:noProof/>
+            <w:color w:val="auto"/>
+            <w:sz w:val="22"/>
+            <w:szCs w:val="22"/>
+            <w:lang w:eastAsia="vi-VN"/>
+          </w:rPr>
+          <w:tab/>
+        </w:r>
+        <w:r>
+          <w:rPr>
+            <w:rStyle w:val="Hyperlink"/>
+            <w:noProof/>
+          </w:rPr>
+          <w:t>Nhận xét</w:t>
+        </w:r>
+        <w:r>
+          <w:rPr>
+            <w:noProof/>
+            <w:webHidden/>
+          </w:rPr>
+          <w:tab/>
+        </w:r>
+        <w:r>
+          <w:rPr>
+            <w:noProof/>
+            <w:webHidden/>
+          </w:rPr>
+          <w:fldChar w:fldCharType="begin"/>
+        </w:r>
+        <w:r>
+          <w:rPr>
+            <w:noProof/>
+            <w:webHidden/>
+          </w:rPr>
+          <w:instrText xml:space="preserve"> PAGEREF _Toc119854199 \h </w:instrText>
+        </w:r>
+        <w:r>
+          <w:rPr>
+            <w:noProof/>
+            <w:webHidden/>
+          </w:rPr>
+        </w:r>
+        <w:r>
+          <w:rPr>
+            <w:noProof/>
+            <w:webHidden/>
+          </w:rPr>
+          <w:fldChar w:fldCharType="separate"/>
+        </w:r>
+        <w:r>
+          <w:rPr>
+            <w:noProof/>
+            <w:webHidden/>
+          </w:rPr>
+          <w:t>11</w:t>
+        </w:r>
+        <w:r>
+          <w:rPr>
+            <w:noProof/>
+            <w:webHidden/>
+          </w:rPr>
+          <w:fldChar w:fldCharType="end"/>
+        </w:r>
+      </w:hyperlink>
+    </w:p>
+    <w:p>
+      <w:pPr>
+        <w:pStyle w:val="TOC1"/>
+        <w:tabs>
+          <w:tab w:val="left" w:pos="1320"/>
+          <w:tab w:val="right" w:leader="hyphen" w:pos="9350"/>
+        </w:tabs>
+        <w:rPr>
+          <w:rFonts w:asciiTheme="minorHAnsi" w:eastAsiaTheme="minorEastAsia" w:hAnsiTheme="minorHAnsi" w:cstheme="minorBidi"/>
+          <w:noProof/>
+          <w:color w:val="auto"/>
+          <w:sz w:val="22"/>
+          <w:szCs w:val="22"/>
+          <w:lang w:eastAsia="vi-VN"/>
+        </w:rPr>
+      </w:pPr>
+      <w:hyperlink w:anchor="_Toc119854200" w:history="1">
+        <w:r>
+          <w:rPr>
+            <w:rStyle w:val="Hyperlink"/>
+            <w:noProof/>
+          </w:rPr>
+          <w:t>VI.</w:t>
+        </w:r>
+        <w:r>
+          <w:rPr>
+            <w:rFonts w:asciiTheme="minorHAnsi" w:eastAsiaTheme="minorEastAsia" w:hAnsiTheme="minorHAnsi" w:cstheme="minorBidi"/>
+            <w:noProof/>
+            <w:color w:val="auto"/>
+            <w:sz w:val="22"/>
+            <w:szCs w:val="22"/>
+            <w:lang w:eastAsia="vi-VN"/>
+          </w:rPr>
+          <w:tab/>
+        </w:r>
+        <w:r>
+          <w:rPr>
+            <w:rStyle w:val="Hyperlink"/>
+            <w:noProof/>
+          </w:rPr>
+          <w:t>Phân công công việc</w:t>
+        </w:r>
+        <w:r>
+          <w:rPr>
+            <w:noProof/>
+            <w:webHidden/>
+          </w:rPr>
+          <w:tab/>
+        </w:r>
+        <w:r>
+          <w:rPr>
+            <w:noProof/>
+            <w:webHidden/>
+          </w:rPr>
+          <w:fldChar w:fldCharType="begin"/>
+        </w:r>
+        <w:r>
+          <w:rPr>
+            <w:noProof/>
+            <w:webHidden/>
+          </w:rPr>
+          <w:instrText xml:space="preserve"> PAGEREF _Toc119854200 \h </w:instrText>
+        </w:r>
+        <w:r>
+          <w:rPr>
+            <w:noProof/>
+            <w:webHidden/>
+          </w:rPr>
+        </w:r>
+        <w:r>
+          <w:rPr>
+            <w:noProof/>
+            <w:webHidden/>
+          </w:rPr>
+          <w:fldChar w:fldCharType="separate"/>
+        </w:r>
+        <w:r>
+          <w:rPr>
+            <w:noProof/>
+            <w:webHidden/>
+          </w:rPr>
+          <w:t>11</w:t>
+        </w:r>
+        <w:r>
+          <w:rPr>
+            <w:noProof/>
+            <w:webHidden/>
+          </w:rPr>
+          <w:fldChar w:fldCharType="end"/>
+        </w:r>
+      </w:hyperlink>
+    </w:p>
+    <w:p>
+      <w:pPr>
         <w:ind w:firstLine="0"/>
         <w:jc w:val="left"/>
         <w:rPr>
@@ -485,7 +2641,14 @@
           <w:szCs w:val="30"/>
           <w:lang w:val="en-US"/>
         </w:rPr>
-        <w:lastRenderedPageBreak/>
+        <w:fldChar w:fldCharType="end"/>
+      </w:r>
+      <w:r>
+        <w:rPr>
+          <w:sz w:val="30"/>
+          <w:szCs w:val="30"/>
+          <w:lang w:val="en-US"/>
+        </w:rPr>
         <w:br w:type="page"/>
       </w:r>
     </w:p>
@@ -503,6 +2666,7 @@
         </w:rPr>
       </w:pPr>
       <w:bookmarkStart w:id="0" w:name="_Toc119579160"/>
+      <w:bookmarkStart w:id="1" w:name="_Toc119854172"/>
       <w:r>
         <w:rPr>
           <w:lang w:val="vi-VN"/>
@@ -510,18 +2674,15 @@
         <w:t>Sơ lược bài toán</w:t>
       </w:r>
       <w:bookmarkEnd w:id="0"/>
+      <w:bookmarkEnd w:id="1"/>
     </w:p>
     <w:p>
       <w:r>
         <w:t>Bài toán so khớp chuỗi là một bài toán kinh điển trong việc xử lí dữ liệu, đặc biệt là các dữ liệu dạng xâu.</w:t>
       </w:r>
-    </w:p>
-    <w:p>
-      <w:pPr>
-        <w:rPr>
-          <w:lang w:val="en-US"/>
-        </w:rPr>
-      </w:pPr>
+      <w:r>
+        <w:t xml:space="preserve"> </w:t>
+      </w:r>
       <w:r>
         <w:t xml:space="preserve">Cho 2 xâu A và B. Hãy tìm các vị trí trên xâu/hoặc đếm số lần xâu pattern khớp với xâu con trong data/text. </w:t>
       </w:r>
@@ -611,10 +2772,27 @@
     </w:p>
     <w:p>
       <w:pPr>
+        <w:ind w:firstLine="0"/>
+        <w:jc w:val="left"/>
+        <w:rPr>
+          <w:lang w:val="en-US"/>
+        </w:rPr>
+      </w:pPr>
+      <w:r>
+        <w:rPr>
+          <w:lang w:val="en-US"/>
+        </w:rPr>
+        <w:br w:type="page"/>
+      </w:r>
+    </w:p>
+    <w:p>
+      <w:pPr>
         <w:pStyle w:val="Heading1"/>
       </w:pPr>
-      <w:bookmarkStart w:id="1" w:name="_Toc119579161"/>
-      <w:r>
+      <w:bookmarkStart w:id="2" w:name="_Toc119579161"/>
+      <w:bookmarkStart w:id="3" w:name="_Toc119854173"/>
+      <w:r>
+        <w:lastRenderedPageBreak/>
         <w:t>Thuật toán Na</w:t>
       </w:r>
       <w:r>
@@ -623,18 +2801,21 @@
       <w:r>
         <w:t>ve/Bruteforce</w:t>
       </w:r>
-      <w:bookmarkEnd w:id="1"/>
+      <w:bookmarkEnd w:id="2"/>
+      <w:bookmarkEnd w:id="3"/>
     </w:p>
     <w:p>
       <w:pPr>
         <w:pStyle w:val="Heading2"/>
       </w:pPr>
+      <w:bookmarkStart w:id="4" w:name="_Toc119854174"/>
       <w:r>
         <w:t xml:space="preserve">1. </w:t>
       </w:r>
       <w:r>
         <w:t>Ý tưởng thuật toán:</w:t>
       </w:r>
+      <w:bookmarkEnd w:id="4"/>
     </w:p>
     <w:p>
       <w:r>
@@ -658,12 +2839,14 @@
       <w:pPr>
         <w:pStyle w:val="Heading2"/>
       </w:pPr>
+      <w:bookmarkStart w:id="5" w:name="_Toc119854175"/>
       <w:r>
         <w:t xml:space="preserve">2. </w:t>
       </w:r>
       <w:r>
         <w:t>Đặc điểm</w:t>
       </w:r>
+      <w:bookmarkEnd w:id="5"/>
     </w:p>
     <w:p>
       <w:pPr>
@@ -723,12 +2906,14 @@
       <w:pPr>
         <w:pStyle w:val="Heading2"/>
       </w:pPr>
+      <w:bookmarkStart w:id="6" w:name="_Toc119854176"/>
       <w:r>
         <w:t xml:space="preserve">3. </w:t>
       </w:r>
       <w:r>
         <w:t>Mô tả thuật toán</w:t>
       </w:r>
+      <w:bookmarkEnd w:id="6"/>
     </w:p>
     <w:p>
       <w:r>
@@ -796,11 +2981,11 @@
           <w:lang w:val="vi-VN"/>
         </w:rPr>
       </w:pPr>
+      <w:bookmarkStart w:id="7" w:name="_Toc119854177"/>
       <w:r>
         <w:rPr>
           <w:lang w:val="vi-VN"/>
         </w:rPr>
-        <w:lastRenderedPageBreak/>
         <w:t xml:space="preserve">4. </w:t>
       </w:r>
       <w:r>
@@ -809,6 +2994,7 @@
         </w:rPr>
         <w:t>Ưu điểm và hạn chế</w:t>
       </w:r>
+      <w:bookmarkEnd w:id="7"/>
     </w:p>
     <w:p>
       <w:r>
@@ -822,27 +3008,9 @@
           <w:ilvl w:val="0"/>
           <w:numId w:val="16"/>
         </w:numPr>
-        <w:rPr>
-          <w:lang w:val="en-US"/>
-        </w:rPr>
-      </w:pPr>
-      <w:r>
-        <w:rPr>
-          <w:lang w:val="en-US"/>
-        </w:rPr>
-        <w:t>Các tiếp cận v</w:t>
-      </w:r>
-      <w:r>
-        <w:rPr>
-          <w:lang w:val="en-US"/>
-        </w:rPr>
-        <w:t>ét</w:t>
-      </w:r>
-      <w:r>
-        <w:rPr>
-          <w:lang w:val="en-US"/>
-        </w:rPr>
-        <w:t xml:space="preserve"> cạn là một cách đảm bảo đề tìm giải phép chính xác bằng cách liệt kê các giải pháp để giải quyết vấn đề.</w:t>
+      </w:pPr>
+      <w:r>
+        <w:t>Các tiếp cận vét cạn là một cách đảm bảo đề tìm giải phép chính xác bằng cách liệt kê các giải pháp để giải quyết vấn đề.</w:t>
       </w:r>
     </w:p>
     <w:p>
@@ -852,14 +3020,8 @@
           <w:ilvl w:val="0"/>
           <w:numId w:val="16"/>
         </w:numPr>
-        <w:rPr>
-          <w:lang w:val="en-US"/>
-        </w:rPr>
-      </w:pPr>
-      <w:r>
-        <w:rPr>
-          <w:lang w:val="en-US"/>
-        </w:rPr>
+      </w:pPr>
+      <w:r>
         <w:t>Phù hợp để giải quyết các vấn đề nhỏ và đơn giản hơn</w:t>
       </w:r>
     </w:p>
@@ -911,30 +3073,41 @@
         </w:rPr>
         <w:t>)</w:t>
       </w:r>
+      <w:r>
+        <w:rPr>
+          <w:lang w:val="en-US"/>
+        </w:rPr>
+        <w:t>.</w:t>
+      </w:r>
     </w:p>
     <w:p>
       <w:pPr>
         <w:pStyle w:val="Heading1"/>
       </w:pPr>
-      <w:bookmarkStart w:id="2" w:name="_Toc119579162"/>
+      <w:bookmarkStart w:id="8" w:name="_Toc119579162"/>
+      <w:bookmarkStart w:id="9" w:name="_Toc119854178"/>
       <w:r>
         <w:t>Thuật toán KMP</w:t>
       </w:r>
-      <w:bookmarkEnd w:id="2"/>
+      <w:bookmarkEnd w:id="8"/>
+      <w:bookmarkEnd w:id="9"/>
     </w:p>
     <w:p>
       <w:pPr>
         <w:pStyle w:val="Heading2"/>
       </w:pPr>
+      <w:bookmarkStart w:id="10" w:name="_Toc119854179"/>
       <w:r>
         <w:t xml:space="preserve">1. </w:t>
       </w:r>
       <w:r>
         <w:t>Ý tưởng thuật toán</w:t>
       </w:r>
-    </w:p>
-    <w:p>
-      <w:pPr>
+      <w:bookmarkEnd w:id="10"/>
+    </w:p>
+    <w:p>
+      <w:pPr>
+        <w:ind w:firstLine="0"/>
         <w:rPr>
           <w:lang w:val="en-US"/>
         </w:rPr>
@@ -960,14 +3133,16 @@
     </w:p>
     <w:p>
       <w:pPr>
-        <w:rPr>
-          <w:lang w:val="en-US"/>
-        </w:rPr>
-      </w:pPr>
-      <w:r>
-        <w:rPr>
-          <w:lang w:val="en-US"/>
-        </w:rPr>
+        <w:ind w:firstLine="0"/>
+        <w:rPr>
+          <w:lang w:val="en-US"/>
+        </w:rPr>
+      </w:pPr>
+      <w:r>
+        <w:rPr>
+          <w:lang w:val="en-US"/>
+        </w:rPr>
+        <w:lastRenderedPageBreak/>
         <w:t xml:space="preserve">Tuy nhiên, việc làm như trên có thể mất thời gian và không hiệu quả vì khi P không xuất hiện tại vị trí i thì ta có thể kết luật nó cũng không thể xuất hiện ở vị trí i + 1 hoặc các vị trí tiếp theo. </w:t>
       </w:r>
     </w:p>
@@ -1020,21 +3195,7 @@
         <w:rPr>
           <w:lang w:val="en-US"/>
         </w:rPr>
-        <w:t>P không thể xuất hiện trong T tại ví trí 0, nếu theo cách giải đơn thuần, ta tiếp tục xét vị trí 1, 2 điều này là không cần thiết vì P cũng không thể xuất hiện tại vị trí 1, 2 (</w:t>
-      </w:r>
-      <w:proofErr w:type="gramStart"/>
-      <w:r>
-        <w:rPr>
-          <w:lang w:val="en-US"/>
-        </w:rPr>
-        <w:t>P[</w:t>
-      </w:r>
-      <w:proofErr w:type="gramEnd"/>
-      <w:r>
-        <w:rPr>
-          <w:lang w:val="en-US"/>
-        </w:rPr>
-        <w:t>0] ≠ T[1], P[0] ≠ T[2]).</w:t>
+        <w:t>P không thể xuất hiện trong T tại ví trí 0, nếu theo cách giải đơn thuần, ta tiếp tục xét vị trí 1, 2 điều này là không cần thiết vì P cũng không thể xuất hiện tại vị trí 1, 2 (P[0] ≠ T[1], P[0] ≠ T[2]).</w:t>
       </w:r>
     </w:p>
     <w:p>
@@ -1066,12 +3227,14 @@
       <w:pPr>
         <w:pStyle w:val="Heading2"/>
       </w:pPr>
+      <w:bookmarkStart w:id="11" w:name="_Toc119854180"/>
       <w:r>
         <w:t xml:space="preserve">2 </w:t>
       </w:r>
       <w:r>
         <w:t>Đặc điểm</w:t>
       </w:r>
+      <w:bookmarkEnd w:id="11"/>
     </w:p>
     <w:p>
       <w:pPr>
@@ -1142,33 +3305,21 @@
         <w:rPr>
           <w:lang w:val="en-US"/>
         </w:rPr>
-        <w:t xml:space="preserve">Độ phức tạp </w:t>
-      </w:r>
-      <w:proofErr w:type="gramStart"/>
-      <w:r>
-        <w:rPr>
-          <w:lang w:val="en-US"/>
-        </w:rPr>
-        <w:t>O(</w:t>
-      </w:r>
-      <w:proofErr w:type="gramEnd"/>
-      <w:r>
-        <w:rPr>
-          <w:lang w:val="en-US"/>
-        </w:rPr>
-        <w:t>m + n)</w:t>
+        <w:t>Độ phức tạp O(m + n)</w:t>
       </w:r>
     </w:p>
     <w:p>
       <w:pPr>
         <w:pStyle w:val="Heading2"/>
       </w:pPr>
+      <w:bookmarkStart w:id="12" w:name="_Toc119854181"/>
       <w:r>
         <w:t xml:space="preserve">3. </w:t>
       </w:r>
       <w:r>
         <w:t>Mô tả thuật toán</w:t>
       </w:r>
+      <w:bookmarkEnd w:id="12"/>
     </w:p>
     <w:p>
       <w:pPr>
@@ -1234,7 +3385,6 @@
         <w:ind w:firstLine="0"/>
       </w:pPr>
       <w:r>
-        <w:lastRenderedPageBreak/>
         <w:t>Các giá trị trên được lưu trong mảng LSP[] trong đó LPS[i] là độ dài chuỗi tiền tố hậu tố lớn nhất của chuỗi [P</w:t>
       </w:r>
       <w:r>
@@ -1339,17 +3489,30 @@
       </w:r>
     </w:p>
     <w:p>
+      <w:pPr>
+        <w:ind w:firstLine="0"/>
+      </w:pPr>
       <w:r>
         <w:t>Trước hết ta đặt một biến tạm k = LPS[i-1]. Đó là độ dài của hậu tố đúng lớn nhất đang khớp ngay trước đó.</w:t>
       </w:r>
     </w:p>
     <w:p>
-      <w:r>
-        <w:t>Chừng nào P[k] và P[i] chưa khớp nhau và tmp còn mang giá trị dương, ta rút ngắn hậu tố đúng cần đối chứng lại. Công thức rút ngắn sẽ là: k = LPS[k-1].</w:t>
-      </w:r>
-    </w:p>
-    <w:p>
-      <w:r>
+      <w:pPr>
+        <w:ind w:firstLine="0"/>
+      </w:pPr>
+      <w:r>
+        <w:t xml:space="preserve">Chừng nào P[k] và P[i] chưa khớp nhau và </w:t>
+      </w:r>
+      <w:r>
+        <w:t>k</w:t>
+      </w:r>
+      <w:r>
+        <w:t xml:space="preserve"> còn mang giá trị dương, ta rút ngắn hậu tố đúng cần đối chứng lại. Công thức rút ngắn sẽ là: k = LPS[k-1].</w:t>
+      </w:r>
+    </w:p>
+    <w:p>
+      <w:r>
+        <w:lastRenderedPageBreak/>
         <w:t>Do lệnh lặp ở trên nên sẽ xảy ra 2 khả năng:</w:t>
       </w:r>
     </w:p>
@@ -2135,27 +4298,41 @@
     </w:p>
     <w:p/>
     <w:p>
+      <w:pPr>
+        <w:ind w:firstLine="0"/>
+      </w:pPr>
       <w:r>
         <w:t>Tiếp theo, ta sẽ duyệt đoạn text T để tìm các vị trí P xuất hiện.</w:t>
       </w:r>
     </w:p>
     <w:p>
-      <w:r>
-        <w:lastRenderedPageBreak/>
+      <w:pPr>
+        <w:ind w:firstLine="0"/>
+      </w:pPr>
+      <w:r>
         <w:t>Ta đặt biến i = 0 và j = 0 rồi bắt đầu duyệt từ đầu đoạn T.</w:t>
       </w:r>
     </w:p>
     <w:p>
+      <w:pPr>
+        <w:ind w:firstLine="0"/>
+      </w:pPr>
       <w:r>
         <w:t>Khi P[j] và T[i] vẫn chưa khớp nhau và j còn mang giá trị dương, j = LPS[j-1].</w:t>
       </w:r>
     </w:p>
     <w:p>
+      <w:pPr>
+        <w:ind w:firstLine="0"/>
+      </w:pPr>
       <w:r>
         <w:t>Nghĩa là, ta đẩy xâu P sang phải cho tới khi nào tất cả các ký tự trước của P và T là trùng nhau, j là độ dài của hậu tố dài nhất của T{i} mà trùng khớp với tiền tố độ dài tương ứng của P.</w:t>
       </w:r>
     </w:p>
     <w:p>
+      <w:pPr>
+        <w:ind w:firstLine="0"/>
+      </w:pPr>
       <w:r>
         <w:t>Do đó lệnh lặp ở trên nên sẽ xảy ra 2 khả năng:</w:t>
       </w:r>
@@ -2181,7 +4358,24 @@
         </w:numPr>
       </w:pPr>
       <w:r>
-        <w:t>Khi j = m, hậu tố độ dài |P| của T{i} đã khớp hoàn toàn với xâu P. Đặt lạ j = LPS[j-1] và tiếp tục quá trình tìm kiếm.</w:t>
+        <w:t>Khi j = m, hậu tố độ dài |P| của T{i} đã khớp hoàn toàn với xâu P. Đặt lạ</w:t>
+      </w:r>
+      <w:r>
+        <w:t>i</w:t>
+      </w:r>
+      <w:r>
+        <w:t xml:space="preserve"> </w:t>
+      </w:r>
+      <m:oMath>
+        <m:r>
+          <w:rPr>
+            <w:rFonts w:ascii="Cambria Math" w:hAnsi="Cambria Math"/>
+          </w:rPr>
+          <m:t>j = LPS[j-1]</m:t>
+        </m:r>
+      </m:oMath>
+      <w:r>
+        <w:t xml:space="preserve"> và tiếp tục quá trình tìm kiếm.</w:t>
       </w:r>
     </w:p>
     <w:p>
@@ -2405,6 +4599,7 @@
           <w:color w:val="333333"/>
           <w:bdr w:val="none" w:sz="0" w:space="0" w:color="auto" w:frame="1"/>
         </w:rPr>
+        <w:lastRenderedPageBreak/>
         <w:t>while ( i &lt; n )</w:t>
       </w:r>
     </w:p>
@@ -3024,6 +5219,7 @@
           <w:lang w:val="vi-VN"/>
         </w:rPr>
       </w:pPr>
+      <w:bookmarkStart w:id="13" w:name="_Toc119854182"/>
       <w:r>
         <w:rPr>
           <w:lang w:val="vi-VN"/>
@@ -3036,6 +5232,7 @@
         </w:rPr>
         <w:t>Ưu điểm và hạn chế</w:t>
       </w:r>
+      <w:bookmarkEnd w:id="13"/>
     </w:p>
     <w:p>
       <w:r>
@@ -3075,19 +5272,12 @@
           <w:color w:val="auto"/>
           <w:sz w:val="26"/>
           <w:szCs w:val="26"/>
-          <w:lang w:val="en-US"/>
-        </w:rPr>
-      </w:pPr>
-      <w:r>
-        <w:rPr>
-          <w:lang w:val="en-US"/>
-        </w:rPr>
+        </w:rPr>
+      </w:pPr>
+      <w:r>
         <w:t>Giảm bớt các xử lí dư thừa</w:t>
       </w:r>
       <w:r>
-        <w:rPr>
-          <w:lang w:val="en-US"/>
-        </w:rPr>
         <w:t>.</w:t>
       </w:r>
     </w:p>
@@ -3098,50 +5288,26 @@
           <w:ilvl w:val="0"/>
           <w:numId w:val="17"/>
         </w:numPr>
-        <w:rPr>
-          <w:lang w:val="en-US"/>
-        </w:rPr>
-      </w:pPr>
-      <w:r>
-        <w:rPr>
-          <w:lang w:val="en-US"/>
-        </w:rPr>
+      </w:pPr>
+      <w:r>
         <w:t xml:space="preserve">Tối ưu </w:t>
       </w:r>
       <w:r>
-        <w:rPr>
-          <w:lang w:val="en-US"/>
-        </w:rPr>
         <w:t xml:space="preserve">những </w:t>
       </w:r>
       <w:r>
-        <w:rPr>
-          <w:lang w:val="en-US"/>
-        </w:rPr>
         <w:t xml:space="preserve">lần </w:t>
       </w:r>
       <w:r>
-        <w:rPr>
-          <w:lang w:val="en-US"/>
-        </w:rPr>
         <w:t>so khớp</w:t>
       </w:r>
       <w:r>
-        <w:rPr>
-          <w:lang w:val="en-US"/>
-        </w:rPr>
         <w:t xml:space="preserve"> sau</w:t>
       </w:r>
       <w:r>
-        <w:rPr>
-          <w:lang w:val="en-US"/>
-        </w:rPr>
         <w:t xml:space="preserve"> bằng việc tái sử dụng bảng LPS</w:t>
       </w:r>
       <w:r>
-        <w:rPr>
-          <w:lang w:val="en-US"/>
-        </w:rPr>
         <w:t>.</w:t>
       </w:r>
     </w:p>
@@ -3211,17 +5377,20 @@
       <w:pPr>
         <w:pStyle w:val="Heading1"/>
       </w:pPr>
-      <w:bookmarkStart w:id="3" w:name="_Toc119579163"/>
+      <w:bookmarkStart w:id="14" w:name="_Toc119579163"/>
+      <w:bookmarkStart w:id="15" w:name="_Toc119854183"/>
       <w:r>
         <w:lastRenderedPageBreak/>
         <w:t>Thuật toán Rabin – Karp</w:t>
       </w:r>
-      <w:bookmarkEnd w:id="3"/>
+      <w:bookmarkEnd w:id="14"/>
+      <w:bookmarkEnd w:id="15"/>
     </w:p>
     <w:p>
       <w:pPr>
         <w:pStyle w:val="Heading2"/>
       </w:pPr>
+      <w:bookmarkStart w:id="16" w:name="_Toc119854184"/>
       <w:r>
         <w:t xml:space="preserve">1. </w:t>
       </w:r>
@@ -3231,6 +5400,7 @@
       <w:r>
         <w:t xml:space="preserve"> tưởng thuật toán</w:t>
       </w:r>
+      <w:bookmarkEnd w:id="16"/>
     </w:p>
     <w:p>
       <w:r>
@@ -3325,12 +5495,14 @@
       <w:pPr>
         <w:pStyle w:val="Heading2"/>
       </w:pPr>
+      <w:bookmarkStart w:id="17" w:name="_Toc119854185"/>
       <w:r>
         <w:t xml:space="preserve">2. </w:t>
       </w:r>
       <w:r>
         <w:t>Đặc điểm</w:t>
       </w:r>
+      <w:bookmarkEnd w:id="17"/>
     </w:p>
     <w:p>
       <w:pPr>
@@ -3383,19 +5555,39 @@
         <w:rPr>
           <w:lang w:val="en-US"/>
         </w:rPr>
-        <w:t>Độ phức tạp: O(m+n)</w:t>
+        <w:t xml:space="preserve">Độ phức tạp: </w:t>
+      </w:r>
+      <w:r>
+        <w:rPr>
+          <w:lang w:val="en-US"/>
+        </w:rPr>
+        <w:t xml:space="preserve">Trung bình </w:t>
+      </w:r>
+      <w:r>
+        <w:rPr>
+          <w:lang w:val="en-US"/>
+        </w:rPr>
+        <w:t>O(m+n)</w:t>
+      </w:r>
+      <w:r>
+        <w:rPr>
+          <w:lang w:val="en-US"/>
+        </w:rPr>
+        <w:t>, Tốt nhất O(m+n), xấu nhất O(mn)</w:t>
       </w:r>
     </w:p>
     <w:p>
       <w:pPr>
         <w:pStyle w:val="Heading2"/>
       </w:pPr>
+      <w:bookmarkStart w:id="18" w:name="_Toc119854186"/>
       <w:r>
         <w:t xml:space="preserve">3. </w:t>
       </w:r>
       <w:r>
         <w:t>Mô tả thuật toán</w:t>
       </w:r>
+      <w:bookmarkEnd w:id="18"/>
     </w:p>
     <w:p>
       <w:r>
@@ -3581,12 +5773,14 @@
       <w:pPr>
         <w:pStyle w:val="Heading2"/>
       </w:pPr>
+      <w:bookmarkStart w:id="19" w:name="_Toc119854187"/>
       <w:r>
         <w:t xml:space="preserve">4. </w:t>
       </w:r>
       <w:r>
         <w:t>Ưu điểm và hạn chế</w:t>
       </w:r>
+      <w:bookmarkEnd w:id="19"/>
     </w:p>
     <w:p>
       <w:pPr>
@@ -3733,15 +5927,18 @@
       <w:pPr>
         <w:pStyle w:val="Heading1"/>
       </w:pPr>
+      <w:bookmarkStart w:id="20" w:name="_Toc119854188"/>
       <w:r>
         <w:lastRenderedPageBreak/>
         <w:t>Cài đặt thử nghiệm</w:t>
       </w:r>
+      <w:bookmarkEnd w:id="20"/>
     </w:p>
     <w:p>
       <w:pPr>
         <w:pStyle w:val="Heading2"/>
       </w:pPr>
+      <w:bookmarkStart w:id="21" w:name="_Toc119854189"/>
       <w:r>
         <w:t>1</w:t>
       </w:r>
@@ -3751,6 +5948,7 @@
       <w:r>
         <w:t xml:space="preserve"> Môi trường</w:t>
       </w:r>
+      <w:bookmarkEnd w:id="21"/>
     </w:p>
     <w:p>
       <w:pPr>
@@ -3769,17 +5967,20 @@
       <w:pPr>
         <w:pStyle w:val="Heading2"/>
       </w:pPr>
+      <w:bookmarkStart w:id="22" w:name="_Toc119854190"/>
       <w:r>
         <w:t xml:space="preserve">2. </w:t>
       </w:r>
       <w:r>
         <w:t>Cài đặt</w:t>
       </w:r>
+      <w:bookmarkEnd w:id="22"/>
     </w:p>
     <w:p>
       <w:pPr>
         <w:pStyle w:val="Heading3"/>
       </w:pPr>
+      <w:bookmarkStart w:id="23" w:name="_Toc119854191"/>
       <w:r>
         <w:t>2.1</w:t>
       </w:r>
@@ -3789,6 +5990,7 @@
       <w:r>
         <w:t xml:space="preserve"> Đánh giá thuật toán:</w:t>
       </w:r>
+      <w:bookmarkEnd w:id="23"/>
     </w:p>
     <w:p>
       <w:pPr>
@@ -3820,6 +6022,7 @@
       <w:pPr>
         <w:pStyle w:val="Heading3"/>
       </w:pPr>
+      <w:bookmarkStart w:id="24" w:name="_Toc119854192"/>
       <w:r>
         <w:t>2.2</w:t>
       </w:r>
@@ -3837,6 +6040,315 @@
       </w:r>
       <w:r>
         <w:t>(LP, LT) đã áp dụng:</w:t>
+      </w:r>
+      <w:bookmarkEnd w:id="24"/>
+    </w:p>
+    <w:p>
+      <w:pPr>
+        <w:ind w:firstLine="0"/>
+        <w:jc w:val="left"/>
+        <w:rPr>
+          <w:lang w:val="en-US"/>
+        </w:rPr>
+      </w:pPr>
+      <w:r>
+        <w:rPr>
+          <w:lang w:val="en-US"/>
+        </w:rPr>
+        <w:t>Văn bản trong các bộ t</w:t>
+      </w:r>
+      <w:r>
+        <w:rPr>
+          <w:lang w:val="en-US"/>
+        </w:rPr>
+        <w:t>est có text ngắn là prefix trong bộ test có text dài.</w:t>
+      </w:r>
+    </w:p>
+    <w:p>
+      <w:pPr>
+        <w:ind w:firstLine="0"/>
+        <w:jc w:val="left"/>
+        <w:rPr>
+          <w:lang w:val="en-US"/>
+        </w:rPr>
+      </w:pPr>
+      <w:r>
+        <w:rPr>
+          <w:lang w:val="en-US"/>
+        </w:rPr>
+        <w:t>Văn bản trong các bộ t</w:t>
+      </w:r>
+      <w:r>
+        <w:rPr>
+          <w:lang w:val="en-US"/>
+        </w:rPr>
+        <w:t>est có pattern ngắn là prefix trong bộ test có pattern dài.</w:t>
+      </w:r>
+    </w:p>
+    <w:p>
+      <w:pPr>
+        <w:ind w:firstLine="0"/>
+        <w:jc w:val="left"/>
+        <w:rPr>
+          <w:lang w:val="en-US"/>
+        </w:rPr>
+      </w:pPr>
+      <w:r>
+        <w:rPr>
+          <w:lang w:val="en-US"/>
+        </w:rPr>
+        <w:t>Việc test chưa xét đến việc tối ưu do tái sử dụng bảng băm (đối với Rabin Karp) hay bảng LPS (đối với KMP).</w:t>
+      </w:r>
+    </w:p>
+    <w:p>
+      <w:pPr>
+        <w:pStyle w:val="Heading3"/>
+      </w:pPr>
+      <w:bookmarkStart w:id="25" w:name="_Toc119854193"/>
+      <w:r>
+        <w:t>2.3</w:t>
+      </w:r>
+      <w:r>
+        <w:t>.</w:t>
+      </w:r>
+      <w:r>
+        <w:t xml:space="preserve"> Cài đặt các thuật toán với </w:t>
+      </w:r>
+      <w:r>
+        <w:t>kiểm thử:</w:t>
+      </w:r>
+      <w:bookmarkEnd w:id="25"/>
+    </w:p>
+    <w:p>
+      <w:pPr>
+        <w:pStyle w:val="Heading4"/>
+      </w:pPr>
+      <w:bookmarkStart w:id="26" w:name="_Toc119854194"/>
+      <w:r>
+        <w:t>2.3.1</w:t>
+      </w:r>
+      <w:r>
+        <w:t>.</w:t>
+      </w:r>
+      <w:r>
+        <w:t xml:space="preserve"> Bruteforce:</w:t>
+      </w:r>
+      <w:bookmarkEnd w:id="26"/>
+    </w:p>
+    <w:p>
+      <w:pPr>
+        <w:rPr>
+          <w:lang w:val="en-US"/>
+        </w:rPr>
+      </w:pPr>
+      <w:r>
+        <w:rPr>
+          <w:lang w:val="en-US"/>
+        </w:rPr>
+        <w:t>(Xem trong file Brute-force.cpp</w:t>
+      </w:r>
+      <w:r>
+        <w:rPr>
+          <w:lang w:val="en-US"/>
+        </w:rPr>
+        <w:t>)</w:t>
+      </w:r>
+    </w:p>
+    <w:p>
+      <w:pPr>
+        <w:pStyle w:val="Heading4"/>
+      </w:pPr>
+      <w:bookmarkStart w:id="27" w:name="_Toc119854195"/>
+      <w:r>
+        <w:t>2.3.2</w:t>
+      </w:r>
+      <w:r>
+        <w:t>.</w:t>
+      </w:r>
+      <w:r>
+        <w:t xml:space="preserve"> KMP</w:t>
+      </w:r>
+      <w:bookmarkEnd w:id="27"/>
+    </w:p>
+    <w:p>
+      <w:pPr>
+        <w:rPr>
+          <w:lang w:val="en-US"/>
+        </w:rPr>
+      </w:pPr>
+      <w:r>
+        <w:rPr>
+          <w:lang w:val="en-US"/>
+        </w:rPr>
+        <w:t>(Xem trong file KMP.cpp</w:t>
+      </w:r>
+      <w:r>
+        <w:rPr>
+          <w:lang w:val="en-US"/>
+        </w:rPr>
+        <w:t>)</w:t>
+      </w:r>
+    </w:p>
+    <w:p>
+      <w:pPr>
+        <w:rPr>
+          <w:lang w:val="en-US"/>
+        </w:rPr>
+      </w:pPr>
+      <w:r>
+        <w:rPr>
+          <w:lang w:val="en-US"/>
+        </w:rPr>
+        <w:t>Bao gồm cài đặt tiền xử lí LPS và thuật toán KMP sử dụng LPS.</w:t>
+      </w:r>
+    </w:p>
+    <w:p>
+      <w:pPr>
+        <w:rPr>
+          <w:lang w:val="en-US"/>
+        </w:rPr>
+      </w:pPr>
+      <w:r>
+        <w:rPr>
+          <w:lang w:val="en-US"/>
+        </w:rPr>
+        <w:t>Việc đếm số phép g</w:t>
+      </w:r>
+      <w:r>
+        <w:rPr>
+          <w:lang w:val="en-US"/>
+        </w:rPr>
+        <w:t>án và so sánh tính trên cả quá trình tiền xử lí LPS và quá trình so khớp.</w:t>
+      </w:r>
+    </w:p>
+    <w:p>
+      <w:pPr>
+        <w:pStyle w:val="Heading4"/>
+      </w:pPr>
+      <w:bookmarkStart w:id="28" w:name="_Toc119854196"/>
+      <w:r>
+        <w:t>2.3.3</w:t>
+      </w:r>
+      <w:r>
+        <w:t>.</w:t>
+      </w:r>
+      <w:r>
+        <w:t xml:space="preserve"> Rabin – Karp</w:t>
+      </w:r>
+      <w:bookmarkEnd w:id="28"/>
+    </w:p>
+    <w:p>
+      <w:pPr>
+        <w:rPr>
+          <w:lang w:val="en-US"/>
+        </w:rPr>
+      </w:pPr>
+      <w:r>
+        <w:rPr>
+          <w:lang w:val="en-US"/>
+        </w:rPr>
+        <w:t>(Xem trong file Rabin-Karp.cpp)</w:t>
+      </w:r>
+    </w:p>
+    <w:p>
+      <w:pPr>
+        <w:rPr>
+          <w:lang w:val="en-US"/>
+        </w:rPr>
+      </w:pPr>
+      <w:r>
+        <w:rPr>
+          <w:lang w:val="en-US"/>
+        </w:rPr>
+        <w:t>Bao gồm cài đặt tiền xử lí hash và so khớp sử dụng hash function.</w:t>
+      </w:r>
+    </w:p>
+    <w:p>
+      <w:pPr>
+        <w:rPr>
+          <w:lang w:val="en-US"/>
+        </w:rPr>
+      </w:pPr>
+      <w:r>
+        <w:rPr>
+          <w:lang w:val="en-US"/>
+        </w:rPr>
+        <w:t>Việc đếm số phép gán và so sánh tính trên cả quá trình tiền xử lí LPS và quá trình so khớp.</w:t>
+      </w:r>
+    </w:p>
+    <w:p>
+      <w:pPr>
+        <w:pStyle w:val="Heading3"/>
+      </w:pPr>
+      <w:bookmarkStart w:id="29" w:name="_Toc119854197"/>
+      <w:r>
+        <w:t>2.4. Thực nghiệm</w:t>
+      </w:r>
+      <w:bookmarkEnd w:id="29"/>
+    </w:p>
+    <w:p>
+      <w:pPr>
+        <w:rPr>
+          <w:lang w:val="en-US"/>
+        </w:rPr>
+      </w:pPr>
+      <w:r>
+        <w:rPr>
+          <w:lang w:val="en-US"/>
+        </w:rPr>
+        <w:t>Tiến hành thực hiện nhanh thuật toán bằng cách chạy file run.bat</w:t>
+      </w:r>
+    </w:p>
+    <w:p>
+      <w:pPr>
+        <w:rPr>
+          <w:lang w:val="en-US"/>
+        </w:rPr>
+      </w:pPr>
+      <w:r>
+        <w:rPr>
+          <w:lang w:val="en-US"/>
+        </w:rPr>
+        <w:t>Data (pattern và text) có thể tùy chỉnh trong các file thuộc thư mục data.</w:t>
+      </w:r>
+    </w:p>
+    <w:p>
+      <w:pPr>
+        <w:ind w:firstLine="0"/>
+        <w:jc w:val="left"/>
+        <w:rPr>
+          <w:lang w:val="en-US"/>
+        </w:rPr>
+      </w:pPr>
+      <w:r>
+        <w:rPr>
+          <w:lang w:val="en-US"/>
+        </w:rPr>
+        <w:br w:type="page"/>
+      </w:r>
+    </w:p>
+    <w:p>
+      <w:pPr>
+        <w:pStyle w:val="Heading2"/>
+      </w:pPr>
+      <w:bookmarkStart w:id="30" w:name="_Toc119854198"/>
+      <w:r>
+        <w:lastRenderedPageBreak/>
+        <w:t>3. Kết quả thử nghiệm</w:t>
+      </w:r>
+      <w:bookmarkEnd w:id="30"/>
+    </w:p>
+    <w:p>
+      <w:pPr>
+        <w:rPr>
+          <w:lang w:val="en-US"/>
+        </w:rPr>
+      </w:pPr>
+      <w:r>
+        <w:rPr>
+          <w:lang w:val="en-US"/>
+        </w:rPr>
+        <w:t>Kết quả thực nghiệm của từng thuật toán được ghi vào các file sau trong thư mục result:</w:t>
       </w:r>
     </w:p>
     <w:p>
@@ -3854,7 +6366,7 @@
         <w:rPr>
           <w:lang w:val="en-US"/>
         </w:rPr>
-        <w:t>(10, 6737)</w:t>
+        <w:t>Bruteforce.csv</w:t>
       </w:r>
     </w:p>
     <w:p>
@@ -3872,7 +6384,7 @@
         <w:rPr>
           <w:lang w:val="en-US"/>
         </w:rPr>
-        <w:t>(49, 6737)</w:t>
+        <w:t>KMP.csv</w:t>
       </w:r>
     </w:p>
     <w:p>
@@ -3890,20 +6402,33 @@
         <w:rPr>
           <w:lang w:val="en-US"/>
         </w:rPr>
-        <w:t>(</w:t>
-      </w:r>
-      <w:r>
-        <w:rPr>
-          <w:lang w:val="en-US"/>
-        </w:rPr>
-        <w:t>71</w:t>
-      </w:r>
-      <w:r>
-        <w:rPr>
-          <w:lang w:val="en-US"/>
-        </w:rPr>
-        <w:t>, 6737)</w:t>
-      </w:r>
+        <w:t>RabinKarp.csv</w:t>
+      </w:r>
+    </w:p>
+    <w:p>
+      <w:pPr>
+        <w:pStyle w:val="ListParagraph"/>
+        <w:ind w:firstLine="0"/>
+        <w:rPr>
+          <w:lang w:val="en-US"/>
+        </w:rPr>
+      </w:pPr>
+      <w:r>
+        <w:rPr>
+          <w:lang w:val="en-US"/>
+        </w:rPr>
+        <w:t>Có thể xem nhanh cả 3 kết quả bằng cách chạy file result.ipynb</w:t>
+      </w:r>
+    </w:p>
+    <w:p>
+      <w:pPr>
+        <w:pStyle w:val="Heading1"/>
+      </w:pPr>
+      <w:bookmarkStart w:id="31" w:name="_Toc119854199"/>
+      <w:r>
+        <w:t>Nhận xét</w:t>
+      </w:r>
+      <w:bookmarkEnd w:id="31"/>
     </w:p>
     <w:p>
       <w:pPr>
@@ -3920,19 +6445,34 @@
         <w:rPr>
           <w:lang w:val="en-US"/>
         </w:rPr>
-        <w:t>(</w:t>
-      </w:r>
-      <w:r>
-        <w:rPr>
-          <w:lang w:val="en-US"/>
-        </w:rPr>
-        <w:t>85</w:t>
-      </w:r>
-      <w:r>
-        <w:rPr>
-          <w:lang w:val="en-US"/>
-        </w:rPr>
-        <w:t>, 6737)</w:t>
+        <w:t>Toàn bộ thực nghiệm và cài đặt có thể được xem tại</w:t>
+      </w:r>
+      <w:r>
+        <w:rPr>
+          <w:lang w:val="en-US"/>
+        </w:rPr>
+        <w:t>:</w:t>
+      </w:r>
+      <w:r>
+        <w:rPr>
+          <w:lang w:val="en-US"/>
+        </w:rPr>
+        <w:t xml:space="preserve"> </w:t>
+      </w:r>
+      <w:hyperlink r:id="rId11" w:history="1">
+        <w:r>
+          <w:rPr>
+            <w:rStyle w:val="Hyperlink"/>
+            <w:lang w:val="en-US"/>
+          </w:rPr>
+          <w:t>Repository</w:t>
+        </w:r>
+      </w:hyperlink>
+      <w:r>
+        <w:rPr>
+          <w:lang w:val="en-US"/>
+        </w:rPr>
+        <w:t xml:space="preserve"> này.</w:t>
       </w:r>
     </w:p>
     <w:p>
@@ -3950,26 +6490,14 @@
         <w:rPr>
           <w:lang w:val="en-US"/>
         </w:rPr>
-        <w:t>(</w:t>
-      </w:r>
-      <w:r>
-        <w:rPr>
-          <w:lang w:val="en-US"/>
-        </w:rPr>
-        <w:t>124</w:t>
-      </w:r>
-      <w:r>
-        <w:rPr>
-          <w:lang w:val="en-US"/>
-        </w:rPr>
-        <w:t>, 6737)</w:t>
+        <w:t>Qua thực nghiệm có thể thấy:</w:t>
       </w:r>
     </w:p>
     <w:p>
       <w:pPr>
         <w:pStyle w:val="ListParagraph"/>
         <w:numPr>
-          <w:ilvl w:val="0"/>
+          <w:ilvl w:val="1"/>
           <w:numId w:val="17"/>
         </w:numPr>
         <w:rPr>
@@ -3980,26 +6508,14 @@
         <w:rPr>
           <w:lang w:val="en-US"/>
         </w:rPr>
-        <w:t xml:space="preserve">(10, </w:t>
-      </w:r>
-      <w:r>
-        <w:rPr>
-          <w:lang w:val="en-US"/>
-        </w:rPr>
-        <w:t>40579</w:t>
-      </w:r>
-      <w:r>
-        <w:rPr>
-          <w:lang w:val="en-US"/>
-        </w:rPr>
-        <w:t>)</w:t>
+        <w:t>Nếu không thông qua tối ưu bảng băm hay LPS, Rabin Karp hay không quá hiệu quả hơn quá nhiều so với Bruteforce. Tuy nhiên khi đã tối ưu, sự chênh lệch giữa các thuật toán là đáng kể.</w:t>
       </w:r>
     </w:p>
     <w:p>
       <w:pPr>
         <w:pStyle w:val="ListParagraph"/>
         <w:numPr>
-          <w:ilvl w:val="0"/>
+          <w:ilvl w:val="1"/>
           <w:numId w:val="17"/>
         </w:numPr>
         <w:rPr>
@@ -4010,702 +6526,354 @@
         <w:rPr>
           <w:lang w:val="en-US"/>
         </w:rPr>
-        <w:t xml:space="preserve">(49, </w:t>
-      </w:r>
-      <w:r>
-        <w:rPr>
-          <w:lang w:val="en-US"/>
-        </w:rPr>
-        <w:t>40579</w:t>
-      </w:r>
-      <w:r>
-        <w:rPr>
-          <w:lang w:val="en-US"/>
-        </w:rPr>
-        <w:t>)</w:t>
-      </w:r>
-    </w:p>
-    <w:p>
-      <w:pPr>
-        <w:pStyle w:val="ListParagraph"/>
-        <w:numPr>
-          <w:ilvl w:val="0"/>
-          <w:numId w:val="17"/>
-        </w:numPr>
-        <w:rPr>
-          <w:lang w:val="en-US"/>
-        </w:rPr>
-      </w:pPr>
-      <w:r>
-        <w:rPr>
-          <w:lang w:val="en-US"/>
-        </w:rPr>
-        <w:t xml:space="preserve">(71, </w:t>
-      </w:r>
-      <w:r>
-        <w:rPr>
-          <w:lang w:val="en-US"/>
-        </w:rPr>
-        <w:t>40579</w:t>
-      </w:r>
-      <w:r>
-        <w:rPr>
-          <w:lang w:val="en-US"/>
-        </w:rPr>
-        <w:t>)</w:t>
-      </w:r>
-    </w:p>
-    <w:p>
-      <w:pPr>
-        <w:pStyle w:val="ListParagraph"/>
-        <w:numPr>
-          <w:ilvl w:val="0"/>
-          <w:numId w:val="17"/>
-        </w:numPr>
-        <w:rPr>
-          <w:lang w:val="en-US"/>
-        </w:rPr>
-      </w:pPr>
-      <w:r>
-        <w:rPr>
-          <w:lang w:val="en-US"/>
-        </w:rPr>
-        <w:t xml:space="preserve">(85, </w:t>
-      </w:r>
-      <w:r>
-        <w:rPr>
-          <w:lang w:val="en-US"/>
-        </w:rPr>
-        <w:t>40579</w:t>
-      </w:r>
-      <w:r>
-        <w:rPr>
-          <w:lang w:val="en-US"/>
-        </w:rPr>
-        <w:t>)</w:t>
-      </w:r>
-    </w:p>
-    <w:p>
-      <w:pPr>
-        <w:pStyle w:val="ListParagraph"/>
-        <w:numPr>
-          <w:ilvl w:val="0"/>
-          <w:numId w:val="17"/>
-        </w:numPr>
-        <w:rPr>
-          <w:lang w:val="en-US"/>
-        </w:rPr>
-      </w:pPr>
-      <w:r>
-        <w:rPr>
-          <w:lang w:val="en-US"/>
-        </w:rPr>
-        <w:t xml:space="preserve">(124, </w:t>
-      </w:r>
-      <w:r>
-        <w:rPr>
-          <w:lang w:val="en-US"/>
-        </w:rPr>
-        <w:t>40579</w:t>
-      </w:r>
-      <w:r>
-        <w:rPr>
-          <w:lang w:val="en-US"/>
-        </w:rPr>
-        <w:t>)</w:t>
-      </w:r>
-    </w:p>
-    <w:p>
-      <w:pPr>
-        <w:pStyle w:val="ListParagraph"/>
-        <w:numPr>
-          <w:ilvl w:val="0"/>
-          <w:numId w:val="17"/>
-        </w:numPr>
-        <w:rPr>
-          <w:lang w:val="en-US"/>
-        </w:rPr>
-      </w:pPr>
-      <w:r>
-        <w:rPr>
-          <w:lang w:val="en-US"/>
-        </w:rPr>
-        <w:t xml:space="preserve">(10, </w:t>
-      </w:r>
-      <w:r>
-        <w:rPr>
-          <w:lang w:val="en-US"/>
-        </w:rPr>
-        <w:t>108291</w:t>
-      </w:r>
-      <w:r>
-        <w:rPr>
-          <w:lang w:val="en-US"/>
-        </w:rPr>
-        <w:t>)</w:t>
-      </w:r>
-    </w:p>
-    <w:p>
-      <w:pPr>
-        <w:pStyle w:val="ListParagraph"/>
-        <w:numPr>
-          <w:ilvl w:val="0"/>
-          <w:numId w:val="17"/>
-        </w:numPr>
-        <w:rPr>
-          <w:lang w:val="en-US"/>
-        </w:rPr>
-      </w:pPr>
-      <w:r>
-        <w:rPr>
-          <w:lang w:val="en-US"/>
-        </w:rPr>
-        <w:t>(49, 108291)</w:t>
-      </w:r>
-    </w:p>
-    <w:p>
-      <w:pPr>
-        <w:pStyle w:val="ListParagraph"/>
-        <w:numPr>
-          <w:ilvl w:val="0"/>
-          <w:numId w:val="17"/>
-        </w:numPr>
-        <w:rPr>
-          <w:lang w:val="en-US"/>
-        </w:rPr>
-      </w:pPr>
-      <w:r>
-        <w:rPr>
-          <w:lang w:val="en-US"/>
-        </w:rPr>
-        <w:t>(71, 108291)</w:t>
-      </w:r>
-    </w:p>
-    <w:p>
-      <w:pPr>
-        <w:pStyle w:val="ListParagraph"/>
-        <w:numPr>
-          <w:ilvl w:val="0"/>
-          <w:numId w:val="17"/>
-        </w:numPr>
-        <w:rPr>
-          <w:lang w:val="en-US"/>
-        </w:rPr>
-      </w:pPr>
-      <w:r>
-        <w:rPr>
-          <w:lang w:val="en-US"/>
-        </w:rPr>
-        <w:t>(85, 108291)</w:t>
-      </w:r>
-    </w:p>
-    <w:p>
-      <w:pPr>
-        <w:pStyle w:val="ListParagraph"/>
-        <w:numPr>
-          <w:ilvl w:val="0"/>
-          <w:numId w:val="17"/>
-        </w:numPr>
-        <w:rPr>
-          <w:lang w:val="en-US"/>
-        </w:rPr>
-      </w:pPr>
-      <w:r>
-        <w:rPr>
-          <w:lang w:val="en-US"/>
-        </w:rPr>
-        <w:t>(124, 108291)</w:t>
-      </w:r>
-    </w:p>
-    <w:p>
-      <w:pPr>
-        <w:ind w:firstLine="0"/>
-        <w:jc w:val="left"/>
-        <w:rPr>
-          <w:lang w:val="en-US"/>
-        </w:rPr>
-      </w:pPr>
-      <w:r>
-        <w:rPr>
-          <w:lang w:val="en-US"/>
-        </w:rPr>
-        <w:t>Văn bản trong các bộ t</w:t>
-      </w:r>
-      <w:r>
-        <w:rPr>
-          <w:lang w:val="en-US"/>
-        </w:rPr>
-        <w:t>est có text ngắn là prefix trong bộ test có text dài.</w:t>
-      </w:r>
-    </w:p>
-    <w:p>
-      <w:pPr>
-        <w:ind w:firstLine="0"/>
-        <w:jc w:val="left"/>
-        <w:rPr>
-          <w:lang w:val="en-US"/>
-        </w:rPr>
-      </w:pPr>
-      <w:r>
-        <w:rPr>
-          <w:lang w:val="en-US"/>
-        </w:rPr>
-        <w:t>Các pattern là khác nhau.</w:t>
-      </w:r>
-    </w:p>
-    <w:p>
-      <w:pPr>
-        <w:ind w:firstLine="0"/>
-        <w:jc w:val="left"/>
-        <w:rPr>
-          <w:lang w:val="en-US"/>
-        </w:rPr>
-      </w:pPr>
-      <w:r>
-        <w:rPr>
-          <w:lang w:val="en-US"/>
-        </w:rPr>
-        <w:t>Việc test chưa xét đến việc tối ưu do tái sử dụng bảng băm (đối với Rabin Karp) hay bảng LPS (đối với KMP).</w:t>
-      </w:r>
-      <w:r>
-        <w:rPr>
-          <w:lang w:val="en-US"/>
-        </w:rPr>
-        <w:br w:type="page"/>
-      </w:r>
-    </w:p>
-    <w:p>
-      <w:pPr>
-        <w:pStyle w:val="Heading3"/>
-      </w:pPr>
-      <w:r>
-        <w:lastRenderedPageBreak/>
-        <w:t>2.3</w:t>
-      </w:r>
-      <w:r>
-        <w:t>.</w:t>
-      </w:r>
-      <w:r>
-        <w:t xml:space="preserve"> Cài đặt các thuật toán với </w:t>
-      </w:r>
-      <w:r>
-        <w:t>kiểm thử:</w:t>
-      </w:r>
-    </w:p>
-    <w:p>
-      <w:pPr>
-        <w:pStyle w:val="Heading4"/>
-      </w:pPr>
-      <w:r>
-        <w:t>2.3.1</w:t>
-      </w:r>
-      <w:r>
-        <w:t>.</w:t>
-      </w:r>
-      <w:r>
-        <w:t xml:space="preserve"> Bruteforce:</w:t>
-      </w:r>
-    </w:p>
-    <w:p>
-      <w:pPr>
-        <w:rPr>
-          <w:lang w:val="en-US"/>
-        </w:rPr>
-      </w:pPr>
-      <w:r>
-        <w:rPr>
-          <w:lang w:val="en-US"/>
-        </w:rPr>
-        <w:t xml:space="preserve">(Xem trong file </w:t>
-      </w:r>
-      <w:r>
-        <w:rPr>
-          <w:lang w:val="en-US"/>
-        </w:rPr>
-        <w:t>Brute-force.cpp</w:t>
-      </w:r>
-      <w:r>
-        <w:rPr>
-          <w:lang w:val="en-US"/>
-        </w:rPr>
-        <w:t>)</w:t>
-      </w:r>
-    </w:p>
-    <w:p>
-      <w:pPr>
-        <w:pStyle w:val="Heading4"/>
-        <w:rPr>
-          <w:lang w:val="nl-NL"/>
-        </w:rPr>
-      </w:pPr>
-      <w:r>
-        <w:rPr>
-          <w:lang w:val="nl-NL"/>
-        </w:rPr>
-        <w:t>2.3.2</w:t>
-      </w:r>
-      <w:r>
-        <w:rPr>
-          <w:lang w:val="nl-NL"/>
-        </w:rPr>
-        <w:t>.</w:t>
-      </w:r>
-      <w:r>
-        <w:rPr>
-          <w:lang w:val="nl-NL"/>
-        </w:rPr>
-        <w:t xml:space="preserve"> KMP</w:t>
-      </w:r>
-    </w:p>
-    <w:p>
-      <w:pPr>
-        <w:rPr>
-          <w:lang w:val="en-US"/>
-        </w:rPr>
-      </w:pPr>
-      <w:r>
-        <w:rPr>
-          <w:lang w:val="en-US"/>
-        </w:rPr>
-        <w:t xml:space="preserve">(Xem trong file </w:t>
-      </w:r>
-      <w:r>
-        <w:rPr>
-          <w:lang w:val="en-US"/>
-        </w:rPr>
-        <w:t>KMP.cpp</w:t>
-      </w:r>
-      <w:r>
-        <w:rPr>
-          <w:lang w:val="en-US"/>
-        </w:rPr>
-        <w:t>)</w:t>
-      </w:r>
-    </w:p>
-    <w:p>
-      <w:pPr>
-        <w:rPr>
-          <w:lang w:val="en-US"/>
-        </w:rPr>
-      </w:pPr>
-      <w:r>
-        <w:rPr>
-          <w:lang w:val="en-US"/>
-        </w:rPr>
-        <w:t>Bao gồm cài đặt tiền xử lí LPS và thuật toán KMP sử dụng LPS.</w:t>
-      </w:r>
-    </w:p>
-    <w:p>
-      <w:pPr>
-        <w:rPr>
-          <w:lang w:val="en-US"/>
-        </w:rPr>
-      </w:pPr>
-      <w:r>
-        <w:rPr>
-          <w:lang w:val="en-US"/>
-        </w:rPr>
-        <w:t>Việc đếm số phép g</w:t>
-      </w:r>
-      <w:r>
-        <w:rPr>
-          <w:lang w:val="en-US"/>
-        </w:rPr>
-        <w:t>án và so sánh tính trên cả quá trình tiền xử lí LPS và quá trình so khớp.</w:t>
-      </w:r>
-    </w:p>
-    <w:p>
-      <w:pPr>
-        <w:pStyle w:val="Heading4"/>
-        <w:rPr>
-          <w:lang w:val="nl-NL"/>
-        </w:rPr>
-      </w:pPr>
-      <w:r>
-        <w:rPr>
-          <w:lang w:val="nl-NL"/>
-        </w:rPr>
-        <w:t>2.3.3</w:t>
-      </w:r>
-      <w:r>
-        <w:rPr>
-          <w:lang w:val="nl-NL"/>
-        </w:rPr>
-        <w:t>.</w:t>
-      </w:r>
-      <w:r>
-        <w:rPr>
-          <w:lang w:val="nl-NL"/>
-        </w:rPr>
-        <w:t xml:space="preserve"> Rabin – Karp</w:t>
-      </w:r>
-    </w:p>
-    <w:p>
-      <w:pPr>
-        <w:rPr>
-          <w:lang w:val="nl-NL"/>
-        </w:rPr>
-      </w:pPr>
-      <w:r>
-        <w:rPr>
-          <w:lang w:val="nl-NL"/>
-        </w:rPr>
-        <w:t xml:space="preserve">(Xem trong file </w:t>
-      </w:r>
-      <w:r>
-        <w:rPr>
-          <w:lang w:val="nl-NL"/>
-        </w:rPr>
-        <w:t>Rabin-Karp.cpp</w:t>
-      </w:r>
-      <w:r>
-        <w:rPr>
-          <w:lang w:val="nl-NL"/>
-        </w:rPr>
-        <w:t>)</w:t>
-      </w:r>
-    </w:p>
-    <w:p>
-      <w:pPr>
-        <w:rPr>
-          <w:lang w:val="nl-NL"/>
-        </w:rPr>
-      </w:pPr>
-      <w:r>
-        <w:rPr>
-          <w:lang w:val="nl-NL"/>
-        </w:rPr>
-        <w:t>Bao gồm cài đặt tiền xử lí hash và so khớp sử dụng hash function.</w:t>
-      </w:r>
-    </w:p>
-    <w:p>
-      <w:pPr>
-        <w:rPr>
-          <w:lang w:val="nl-NL"/>
-        </w:rPr>
-      </w:pPr>
-      <w:r>
-        <w:rPr>
-          <w:lang w:val="nl-NL"/>
-        </w:rPr>
-        <w:t>Việc đếm số phép gán và so sánh tính trên cả quá trình tiền xử lí LPS và quá trình so khớp.</w:t>
-      </w:r>
-    </w:p>
-    <w:p>
-      <w:pPr>
-        <w:pStyle w:val="Heading3"/>
-      </w:pPr>
-      <w:r>
-        <w:t>2.4. Thực nghiệm</w:t>
-      </w:r>
-    </w:p>
-    <w:p>
-      <w:pPr>
-        <w:rPr>
-          <w:lang w:val="en-US"/>
-        </w:rPr>
-      </w:pPr>
-      <w:r>
-        <w:rPr>
-          <w:lang w:val="en-US"/>
-        </w:rPr>
-        <w:t>Tiến hành thực hiện nhanh thuật toán bằng cách chạy file run.bat</w:t>
-      </w:r>
-    </w:p>
-    <w:p>
-      <w:pPr>
-        <w:rPr>
-          <w:lang w:val="en-US"/>
-        </w:rPr>
-      </w:pPr>
-      <w:r>
-        <w:rPr>
-          <w:lang w:val="en-US"/>
-        </w:rPr>
-        <w:t>Data (pattern và text) có thể tùy chỉnh trong các file thuộc thư mục data.</w:t>
-      </w:r>
-    </w:p>
-    <w:p>
-      <w:pPr>
-        <w:pStyle w:val="Heading2"/>
-      </w:pPr>
-      <w:r>
-        <w:t>3. Kết quả thử nghiệm</w:t>
-      </w:r>
-    </w:p>
-    <w:p>
-      <w:pPr>
-        <w:rPr>
-          <w:lang w:val="en-US"/>
-        </w:rPr>
-      </w:pPr>
-      <w:r>
-        <w:rPr>
-          <w:lang w:val="en-US"/>
-        </w:rPr>
-        <w:t>Kết quả thực nghiệm của từng thuật toán được ghi vào các file</w:t>
-      </w:r>
-      <w:r>
-        <w:rPr>
-          <w:lang w:val="en-US"/>
-        </w:rPr>
-        <w:t xml:space="preserve"> sau</w:t>
-      </w:r>
-      <w:r>
-        <w:rPr>
-          <w:lang w:val="en-US"/>
-        </w:rPr>
-        <w:t xml:space="preserve"> </w:t>
-      </w:r>
-      <w:r>
-        <w:rPr>
-          <w:lang w:val="en-US"/>
-        </w:rPr>
-        <w:t>trong thư mục result:</w:t>
-      </w:r>
-    </w:p>
-    <w:p>
-      <w:pPr>
-        <w:pStyle w:val="ListParagraph"/>
-        <w:numPr>
-          <w:ilvl w:val="0"/>
-          <w:numId w:val="17"/>
-        </w:numPr>
-        <w:rPr>
-          <w:lang w:val="en-US"/>
-        </w:rPr>
-      </w:pPr>
-      <w:r>
-        <w:rPr>
-          <w:lang w:val="en-US"/>
-        </w:rPr>
-        <w:t>Bruteforce.csv</w:t>
-      </w:r>
-    </w:p>
-    <w:p>
-      <w:pPr>
-        <w:pStyle w:val="ListParagraph"/>
-        <w:numPr>
-          <w:ilvl w:val="0"/>
-          <w:numId w:val="17"/>
-        </w:numPr>
-        <w:rPr>
-          <w:lang w:val="en-US"/>
-        </w:rPr>
-      </w:pPr>
-      <w:r>
-        <w:rPr>
-          <w:lang w:val="en-US"/>
-        </w:rPr>
-        <w:t>KMP.csv</w:t>
-      </w:r>
-    </w:p>
-    <w:p>
-      <w:pPr>
-        <w:pStyle w:val="ListParagraph"/>
-        <w:numPr>
-          <w:ilvl w:val="0"/>
-          <w:numId w:val="17"/>
-        </w:numPr>
-        <w:rPr>
-          <w:lang w:val="en-US"/>
-        </w:rPr>
-      </w:pPr>
-      <w:r>
-        <w:rPr>
-          <w:lang w:val="en-US"/>
-        </w:rPr>
-        <w:t>RabinKarp.csv</w:t>
-      </w:r>
-    </w:p>
-    <w:p>
-      <w:pPr>
-        <w:pStyle w:val="ListParagraph"/>
-        <w:ind w:firstLine="0"/>
-        <w:rPr>
-          <w:lang w:val="en-US"/>
-        </w:rPr>
-      </w:pPr>
-      <w:r>
-        <w:rPr>
-          <w:lang w:val="en-US"/>
-        </w:rPr>
-        <w:t xml:space="preserve">Có thể xem nhanh cả 3 kết quả bằng cách chạy file </w:t>
-      </w:r>
-      <w:proofErr w:type="gramStart"/>
-      <w:r>
-        <w:rPr>
-          <w:lang w:val="en-US"/>
-        </w:rPr>
-        <w:t>result.ipynb</w:t>
-      </w:r>
-      <w:proofErr w:type="gramEnd"/>
+        <w:t>Thuật toán KMP ổn định trong hầu hết trường hợp, trong khi Rabin không quá vượt trội so với Bruteforce.</w:t>
+      </w:r>
     </w:p>
     <w:p>
       <w:pPr>
         <w:pStyle w:val="Heading1"/>
       </w:pPr>
-      <w:r>
-        <w:t>Nhận xét</w:t>
-      </w:r>
-    </w:p>
-    <w:p>
-      <w:pPr>
-        <w:pStyle w:val="ListParagraph"/>
-        <w:numPr>
-          <w:ilvl w:val="0"/>
-          <w:numId w:val="17"/>
-        </w:numPr>
-        <w:rPr>
-          <w:lang w:val="en-US"/>
-        </w:rPr>
-      </w:pPr>
-      <w:r>
-        <w:rPr>
-          <w:lang w:val="en-US"/>
-        </w:rPr>
-        <w:t>Toàn bộ thực nghiệm và cài đặt có thể được xem tại</w:t>
-      </w:r>
-      <w:r>
-        <w:rPr>
-          <w:lang w:val="en-US"/>
-        </w:rPr>
-        <w:t>:</w:t>
-      </w:r>
-      <w:r>
-        <w:rPr>
-          <w:lang w:val="en-US"/>
-        </w:rPr>
-        <w:t xml:space="preserve"> </w:t>
-      </w:r>
-      <w:hyperlink r:id="rId11" w:history="1">
-        <w:r>
-          <w:rPr>
-            <w:rStyle w:val="Hyperlink"/>
-            <w:lang w:val="en-US"/>
-          </w:rPr>
-          <w:t>Repository</w:t>
-        </w:r>
-      </w:hyperlink>
-      <w:r>
-        <w:rPr>
-          <w:lang w:val="en-US"/>
-        </w:rPr>
-        <w:t xml:space="preserve"> này.</w:t>
-      </w:r>
-    </w:p>
-    <w:p>
-      <w:pPr>
-        <w:pStyle w:val="ListParagraph"/>
-        <w:numPr>
-          <w:ilvl w:val="0"/>
-          <w:numId w:val="17"/>
-        </w:numPr>
-        <w:rPr>
-          <w:lang w:val="en-US"/>
-        </w:rPr>
-      </w:pPr>
-    </w:p>
+      <w:bookmarkStart w:id="32" w:name="_Toc119854200"/>
+      <w:r>
+        <w:t>Phân công công việc</w:t>
+      </w:r>
+      <w:bookmarkEnd w:id="32"/>
+    </w:p>
+    <w:tbl>
+      <w:tblPr>
+        <w:tblStyle w:val="TableGrid"/>
+        <w:tblW w:w="0" w:type="auto"/>
+        <w:tblLook w:val="04A0" w:firstRow="1" w:lastRow="0" w:firstColumn="1" w:lastColumn="0" w:noHBand="0" w:noVBand="1"/>
+      </w:tblPr>
+      <w:tblGrid>
+        <w:gridCol w:w="4045"/>
+        <w:gridCol w:w="3870"/>
+        <w:gridCol w:w="1435"/>
+      </w:tblGrid>
+      <w:tr>
+        <w:tc>
+          <w:tcPr>
+            <w:tcW w:w="4045" w:type="dxa"/>
+            <w:vAlign w:val="center"/>
+          </w:tcPr>
+          <w:p>
+            <w:pPr>
+              <w:ind w:firstLine="0"/>
+              <w:jc w:val="center"/>
+              <w:rPr>
+                <w:b/>
+                <w:bCs/>
+                <w:lang w:val="en-US"/>
+              </w:rPr>
+            </w:pPr>
+            <w:r>
+              <w:rPr>
+                <w:b/>
+                <w:bCs/>
+                <w:lang w:val="en-US"/>
+              </w:rPr>
+              <w:t>Họ tên</w:t>
+            </w:r>
+          </w:p>
+        </w:tc>
+        <w:tc>
+          <w:tcPr>
+            <w:tcW w:w="3870" w:type="dxa"/>
+            <w:vAlign w:val="center"/>
+          </w:tcPr>
+          <w:p>
+            <w:pPr>
+              <w:ind w:firstLine="0"/>
+              <w:jc w:val="center"/>
+              <w:rPr>
+                <w:b/>
+                <w:bCs/>
+                <w:lang w:val="en-US"/>
+              </w:rPr>
+            </w:pPr>
+            <w:r>
+              <w:rPr>
+                <w:b/>
+                <w:bCs/>
+                <w:lang w:val="en-US"/>
+              </w:rPr>
+              <w:t>Công việc</w:t>
+            </w:r>
+          </w:p>
+        </w:tc>
+        <w:tc>
+          <w:tcPr>
+            <w:tcW w:w="1435" w:type="dxa"/>
+            <w:vAlign w:val="center"/>
+          </w:tcPr>
+          <w:p>
+            <w:pPr>
+              <w:ind w:firstLine="0"/>
+              <w:jc w:val="center"/>
+              <w:rPr>
+                <w:b/>
+                <w:bCs/>
+                <w:lang w:val="en-US"/>
+              </w:rPr>
+            </w:pPr>
+            <w:r>
+              <w:rPr>
+                <w:b/>
+                <w:bCs/>
+                <w:lang w:val="en-US"/>
+              </w:rPr>
+              <w:t>Mức độ hoàn thành</w:t>
+            </w:r>
+          </w:p>
+        </w:tc>
+      </w:tr>
+      <w:tr>
+        <w:tc>
+          <w:tcPr>
+            <w:tcW w:w="4045" w:type="dxa"/>
+          </w:tcPr>
+          <w:p>
+            <w:pPr>
+              <w:ind w:firstLine="0"/>
+              <w:rPr>
+                <w:lang w:val="en-US"/>
+              </w:rPr>
+            </w:pPr>
+            <w:r>
+              <w:rPr>
+                <w:lang w:val="en-US"/>
+              </w:rPr>
+              <w:t xml:space="preserve">Cao </w:t>
+            </w:r>
+            <w:r>
+              <w:rPr>
+                <w:lang w:val="en-US"/>
+              </w:rPr>
+              <w:t>Thị Phương Thảo</w:t>
+            </w:r>
+          </w:p>
+        </w:tc>
+        <w:tc>
+          <w:tcPr>
+            <w:tcW w:w="3870" w:type="dxa"/>
+          </w:tcPr>
+          <w:p>
+            <w:pPr>
+              <w:ind w:firstLine="0"/>
+              <w:rPr>
+                <w:lang w:val="en-US"/>
+              </w:rPr>
+            </w:pPr>
+            <w:r>
+              <w:rPr>
+                <w:lang w:val="en-US"/>
+              </w:rPr>
+              <w:t>Cài đặt thuật toán KMP</w:t>
+            </w:r>
+          </w:p>
+        </w:tc>
+        <w:tc>
+          <w:tcPr>
+            <w:tcW w:w="1435" w:type="dxa"/>
+          </w:tcPr>
+          <w:p>
+            <w:pPr>
+              <w:ind w:firstLine="0"/>
+              <w:jc w:val="center"/>
+              <w:rPr>
+                <w:lang w:val="en-US"/>
+              </w:rPr>
+            </w:pPr>
+            <w:r>
+              <w:rPr>
+                <w:lang w:val="en-US"/>
+              </w:rPr>
+              <w:t>10/10</w:t>
+            </w:r>
+          </w:p>
+        </w:tc>
+      </w:tr>
+      <w:tr>
+        <w:tc>
+          <w:tcPr>
+            <w:tcW w:w="4045" w:type="dxa"/>
+          </w:tcPr>
+          <w:p>
+            <w:pPr>
+              <w:ind w:firstLine="0"/>
+              <w:rPr>
+                <w:lang w:val="en-US"/>
+              </w:rPr>
+            </w:pPr>
+            <w:r>
+              <w:rPr>
+                <w:lang w:val="en-US"/>
+              </w:rPr>
+              <w:t>Nguyễn Phúc Thuần</w:t>
+            </w:r>
+          </w:p>
+        </w:tc>
+        <w:tc>
+          <w:tcPr>
+            <w:tcW w:w="3870" w:type="dxa"/>
+          </w:tcPr>
+          <w:p>
+            <w:pPr>
+              <w:ind w:firstLine="0"/>
+              <w:rPr>
+                <w:lang w:val="en-US"/>
+              </w:rPr>
+            </w:pPr>
+            <w:r>
+              <w:rPr>
+                <w:lang w:val="en-US"/>
+              </w:rPr>
+              <w:t>Thực nghiệm, báo cáo</w:t>
+            </w:r>
+          </w:p>
+        </w:tc>
+        <w:tc>
+          <w:tcPr>
+            <w:tcW w:w="1435" w:type="dxa"/>
+          </w:tcPr>
+          <w:p>
+            <w:pPr>
+              <w:ind w:firstLine="0"/>
+              <w:jc w:val="center"/>
+              <w:rPr>
+                <w:lang w:val="en-US"/>
+              </w:rPr>
+            </w:pPr>
+            <w:r>
+              <w:rPr>
+                <w:lang w:val="en-US"/>
+              </w:rPr>
+              <w:t>10/10</w:t>
+            </w:r>
+          </w:p>
+        </w:tc>
+      </w:tr>
+      <w:tr>
+        <w:tc>
+          <w:tcPr>
+            <w:tcW w:w="4045" w:type="dxa"/>
+          </w:tcPr>
+          <w:p>
+            <w:pPr>
+              <w:ind w:firstLine="0"/>
+              <w:rPr>
+                <w:lang w:val="en-US"/>
+              </w:rPr>
+            </w:pPr>
+            <w:r>
+              <w:rPr>
+                <w:lang w:val="en-US"/>
+              </w:rPr>
+              <w:t>Nguyễn Tạ Huy Hoàng</w:t>
+            </w:r>
+          </w:p>
+        </w:tc>
+        <w:tc>
+          <w:tcPr>
+            <w:tcW w:w="3870" w:type="dxa"/>
+          </w:tcPr>
+          <w:p>
+            <w:pPr>
+              <w:ind w:firstLine="0"/>
+              <w:rPr>
+                <w:lang w:val="en-US"/>
+              </w:rPr>
+            </w:pPr>
+            <w:r>
+              <w:rPr>
+                <w:lang w:val="en-US"/>
+              </w:rPr>
+              <w:t>Cài đặt thuật toán Bruteforce</w:t>
+            </w:r>
+          </w:p>
+        </w:tc>
+        <w:tc>
+          <w:tcPr>
+            <w:tcW w:w="1435" w:type="dxa"/>
+          </w:tcPr>
+          <w:p>
+            <w:pPr>
+              <w:ind w:firstLine="0"/>
+              <w:jc w:val="center"/>
+              <w:rPr>
+                <w:lang w:val="en-US"/>
+              </w:rPr>
+            </w:pPr>
+            <w:r>
+              <w:rPr>
+                <w:lang w:val="en-US"/>
+              </w:rPr>
+              <w:t>10/10</w:t>
+            </w:r>
+          </w:p>
+        </w:tc>
+      </w:tr>
+      <w:tr>
+        <w:tc>
+          <w:tcPr>
+            <w:tcW w:w="4045" w:type="dxa"/>
+          </w:tcPr>
+          <w:p>
+            <w:pPr>
+              <w:ind w:firstLine="0"/>
+              <w:rPr>
+                <w:lang w:val="en-US"/>
+              </w:rPr>
+            </w:pPr>
+            <w:r>
+              <w:rPr>
+                <w:lang w:val="en-US"/>
+              </w:rPr>
+              <w:t>Lê Phước Đôn</w:t>
+            </w:r>
+          </w:p>
+        </w:tc>
+        <w:tc>
+          <w:tcPr>
+            <w:tcW w:w="3870" w:type="dxa"/>
+          </w:tcPr>
+          <w:p>
+            <w:pPr>
+              <w:ind w:firstLine="0"/>
+              <w:rPr>
+                <w:lang w:val="en-US"/>
+              </w:rPr>
+            </w:pPr>
+            <w:r>
+              <w:rPr>
+                <w:lang w:val="en-US"/>
+              </w:rPr>
+              <w:t>Cài đặt thuật toán Rabin Karp</w:t>
+            </w:r>
+          </w:p>
+        </w:tc>
+        <w:tc>
+          <w:tcPr>
+            <w:tcW w:w="1435" w:type="dxa"/>
+          </w:tcPr>
+          <w:p>
+            <w:pPr>
+              <w:ind w:firstLine="0"/>
+              <w:jc w:val="center"/>
+              <w:rPr>
+                <w:lang w:val="en-US"/>
+              </w:rPr>
+            </w:pPr>
+            <w:r>
+              <w:rPr>
+                <w:lang w:val="en-US"/>
+              </w:rPr>
+              <w:t>10/10</w:t>
+            </w:r>
+          </w:p>
+        </w:tc>
+      </w:tr>
+    </w:tbl>
     <w:p>
       <w:pPr>
         <w:rPr>
@@ -7609,6 +9777,45 @@
       <w:shd w:val="clear" w:color="auto" w:fill="E1DFDD"/>
     </w:rPr>
   </w:style>
+  <w:style w:type="paragraph" w:styleId="TOC2">
+    <w:name w:val="toc 2"/>
+    <w:basedOn w:val="Normal"/>
+    <w:next w:val="Normal"/>
+    <w:autoRedefine/>
+    <w:uiPriority w:val="39"/>
+    <w:unhideWhenUsed/>
+    <w:rsid w:val="00DC2A0C"/>
+    <w:pPr>
+      <w:spacing w:after="100"/>
+      <w:ind w:left="240"/>
+    </w:pPr>
+  </w:style>
+  <w:style w:type="paragraph" w:styleId="TOC3">
+    <w:name w:val="toc 3"/>
+    <w:basedOn w:val="Normal"/>
+    <w:next w:val="Normal"/>
+    <w:autoRedefine/>
+    <w:uiPriority w:val="39"/>
+    <w:unhideWhenUsed/>
+    <w:rsid w:val="00DC2A0C"/>
+    <w:pPr>
+      <w:spacing w:after="100"/>
+      <w:ind w:left="480"/>
+    </w:pPr>
+  </w:style>
+  <w:style w:type="paragraph" w:styleId="TOC4">
+    <w:name w:val="toc 4"/>
+    <w:basedOn w:val="Normal"/>
+    <w:next w:val="Normal"/>
+    <w:autoRedefine/>
+    <w:uiPriority w:val="39"/>
+    <w:unhideWhenUsed/>
+    <w:rsid w:val="00DC2A0C"/>
+    <w:pPr>
+      <w:spacing w:after="100"/>
+      <w:ind w:left="720"/>
+    </w:pPr>
+  </w:style>
 </w:styles>
 </file>
 

</xml_diff>